<commit_message>
Smooth out some rough edges
</commit_message>
<xml_diff>
--- a/DNP.docx
+++ b/DNP.docx
@@ -1,10 +1,10 @@
 
 <file path=word/document.xml><?xml version="1.0" encoding="utf-8"?>
-<w:document xmlns:wpc="http://schemas.microsoft.com/office/word/2010/wordprocessingCanvas" xmlns:mo="http://schemas.microsoft.com/office/mac/office/2008/main" xmlns:mc="http://schemas.openxmlformats.org/markup-compatibility/2006" xmlns:mv="urn:schemas-microsoft-com:mac:vml" xmlns:o="urn:schemas-microsoft-com:office:office" xmlns:r="http://schemas.openxmlformats.org/officeDocument/2006/relationships" xmlns:m="http://schemas.openxmlformats.org/officeDocument/2006/math" xmlns:v="urn:schemas-microsoft-com:vml" xmlns:wp14="http://schemas.microsoft.com/office/word/2010/wordprocessingDrawing" xmlns:wp="http://schemas.openxmlformats.org/drawingml/2006/wordprocessingDrawing" xmlns:w10="urn:schemas-microsoft-com:office:word" xmlns:w="http://schemas.openxmlformats.org/wordprocessingml/2006/main" xmlns:w14="http://schemas.microsoft.com/office/word/2010/wordml" xmlns:wpg="http://schemas.microsoft.com/office/word/2010/wordprocessingGroup" xmlns:wpi="http://schemas.microsoft.com/office/word/2010/wordprocessingInk" xmlns:wne="http://schemas.microsoft.com/office/word/2006/wordml" xmlns:wps="http://schemas.microsoft.com/office/word/2010/wordprocessingShape" mc:Ignorable="w14 wp14">
+<w:document xmlns:wpc="http://schemas.microsoft.com/office/word/2010/wordprocessingCanvas" xmlns:mc="http://schemas.openxmlformats.org/markup-compatibility/2006" xmlns:o="urn:schemas-microsoft-com:office:office" xmlns:r="http://schemas.openxmlformats.org/officeDocument/2006/relationships" xmlns:m="http://schemas.openxmlformats.org/officeDocument/2006/math" xmlns:v="urn:schemas-microsoft-com:vml" xmlns:wp14="http://schemas.microsoft.com/office/word/2010/wordprocessingDrawing" xmlns:wp="http://schemas.openxmlformats.org/drawingml/2006/wordprocessingDrawing" xmlns:w10="urn:schemas-microsoft-com:office:word" xmlns:w="http://schemas.openxmlformats.org/wordprocessingml/2006/main" xmlns:w14="http://schemas.microsoft.com/office/word/2010/wordml" xmlns:wpg="http://schemas.microsoft.com/office/word/2010/wordprocessingGroup" xmlns:wpi="http://schemas.microsoft.com/office/word/2010/wordprocessingInk" xmlns:wne="http://schemas.microsoft.com/office/word/2006/wordml" xmlns:wps="http://schemas.microsoft.com/office/word/2010/wordprocessingShape" mc:Ignorable="w14 wp14">
   <w:body>
     <w:p>
       <w:pPr>
-        <w:pStyle w:val="berschrift1"/>
+        <w:pStyle w:val="Heading1"/>
       </w:pPr>
       <w:r>
         <w:t>Lean &amp; Clean – Microservice</w:t>
@@ -19,7 +19,7 @@
     <w:p/>
     <w:p>
       <w:pPr>
-        <w:pStyle w:val="berschrift2"/>
+        <w:pStyle w:val="Heading2"/>
       </w:pPr>
       <w:r>
         <w:t>Agilität</w:t>
@@ -28,19 +28,55 @@
     <w:p/>
     <w:p>
       <w:r>
-        <w:t>Auch wenn wir uns über die Entwicklung neuer Anwendungen von der "grünen Wiese" weg freuen, so wenig ist der Begriff aus Sicht einer Organisation passend. Oft existieren vorhandene oder gewünschte Organi</w:t>
-      </w:r>
-      <w:r>
-        <w:t xml:space="preserve">sationsstrukturen. Mit </w:t>
-      </w:r>
-      <w:r>
-        <w:t xml:space="preserve">zunehmender Dynamik ändern sich stetig Wünsche, Struktur, Kommunikation oder Zuständigkeiten. Das Problem ist somit weniger die heutig bekannte Struktur, sondern die Fähigkeit auf morgige Anforderungen schnell, kostengünstig und verlässlich zu reagieren. </w:t>
-      </w:r>
-    </w:p>
-    <w:p/>
-    <w:p>
-      <w:pPr>
-        <w:pStyle w:val="berschrift2"/>
+        <w:t xml:space="preserve">Auch wenn wir uns über die Entwicklung neuer Anwendungen von der "grünen Wiese" weg freuen, so </w:t>
+      </w:r>
+      <w:r>
+        <w:t>ist doch</w:t>
+      </w:r>
+      <w:r>
+        <w:t xml:space="preserve"> der Begriff aus Sicht einer Organisation </w:t>
+      </w:r>
+      <w:r>
+        <w:t xml:space="preserve">nicht ganz </w:t>
+      </w:r>
+      <w:r>
+        <w:t xml:space="preserve">passend. Oft </w:t>
+      </w:r>
+      <w:r>
+        <w:t xml:space="preserve">nämlich </w:t>
+      </w:r>
+      <w:r>
+        <w:t>existieren vorhandene oder gewünschte Organi</w:t>
+      </w:r>
+      <w:r>
+        <w:t xml:space="preserve">sationsstrukturen. </w:t>
+      </w:r>
+      <w:r>
+        <w:t>Und m</w:t>
+      </w:r>
+      <w:r>
+        <w:t xml:space="preserve">it </w:t>
+      </w:r>
+      <w:r>
+        <w:t xml:space="preserve">zunehmender Dynamik ändern sich stetig Wünsche, Struktur, Kommunikation oder Zuständigkeiten. Das Problem ist somit weniger die heutig bekannte Struktur, sondern </w:t>
+      </w:r>
+      <w:r>
+        <w:t xml:space="preserve">mehr </w:t>
+      </w:r>
+      <w:r>
+        <w:t>die Fähigkeit</w:t>
+      </w:r>
+      <w:r>
+        <w:t>,</w:t>
+      </w:r>
+      <w:r>
+        <w:t xml:space="preserve"> auf morgige Anforderungen schnell, kostengünstig und verlässlich zu reagieren. </w:t>
+      </w:r>
+    </w:p>
+    <w:p/>
+    <w:p>
+      <w:pPr>
+        <w:pStyle w:val="Heading2"/>
       </w:pPr>
       <w:r>
         <w:t>Analyse und Entwurf</w:t>
@@ -49,41 +85,67 @@
     <w:p/>
     <w:p>
       <w:r>
-        <w:t xml:space="preserve">Mit Microservice-Architekturen sollen Anwendungen entstehen, die dynamische Geschäftsmodelle unterstützen und Anforderungen von morgen leicht und flexibel technisch unterstützen. Dabei liegt der Schlüssel einer effizienten Anforderungsanalyse im Zerlegen von großen Aufgaben in kleinere Aufgaben. In den meisten Fällen spiegeln Organisationen diese Art der Aufgabenverteilung bzw. Zuständigkeiten. In aller Regel etablieren sich mehr oder minder starre Kommunikationsstrukturen und Prozesse zwischen ihnen. </w:t>
-      </w:r>
-    </w:p>
-    <w:p/>
-    <w:p>
-      <w:r>
-        <w:t>Oft ist der Blick auf die vorhandene oder gewünschte Organisationstruktur, dessen Kommunikation und Prozesse ein gutes Mittel das Bild auf die Architektur zu schärfen. Ein erster Entwurf sollte sich somit auf die unterschiedlichen Rollen bzw. Abteilungen</w:t>
-      </w:r>
-      <w:r>
-        <w:t xml:space="preserve"> und dessen spezifische Domäne, in </w:t>
+        <w:t xml:space="preserve">Mit Microservice-Architekturen sollen Anwendungen entstehen, die dynamische Geschäftsmodelle unterstützen und </w:t>
+      </w:r>
+      <w:r>
+        <w:t xml:space="preserve">zukünftige </w:t>
+      </w:r>
+      <w:r>
+        <w:t xml:space="preserve">Anforderungen leicht und flexibel technisch unterstützen. Dabei liegt der Schlüssel einer effizienten Anforderungsanalyse im Zerlegen von großen Aufgaben in kleinere Aufgaben. In den meisten Fällen spiegeln Organisationen diese Art der Aufgabenverteilung bzw. Zuständigkeiten. In aller Regel etablieren sich mehr oder minder starre Kommunikationsstrukturen und Prozesse zwischen ihnen. </w:t>
+      </w:r>
+    </w:p>
+    <w:p/>
+    <w:p>
+      <w:r>
+        <w:t>Oft ist der Blick auf die</w:t>
+      </w:r>
+      <w:r>
+        <w:t>se Strukturen und Prozesse</w:t>
+      </w:r>
+      <w:r>
+        <w:t xml:space="preserve"> ein gutes Mittel</w:t>
+      </w:r>
+      <w:r>
+        <w:t>,</w:t>
+      </w:r>
+      <w:r>
+        <w:t xml:space="preserve"> das Bild auf die Architektur zu schärfen. Ein erster Entwurf sollte sich somit auf die unterschiedlichen Rollen bzw. Abteilungen</w:t>
+      </w:r>
+      <w:r>
+        <w:t xml:space="preserve"> und de</w:t>
+      </w:r>
+      <w:r>
+        <w:t>r</w:t>
+      </w:r>
+      <w:r>
+        <w:t xml:space="preserve">en </w:t>
+      </w:r>
+      <w:r>
+        <w:t xml:space="preserve">Begriffe und </w:t>
+      </w:r>
+      <w:r>
+        <w:t>spezifische Domäne</w:t>
+      </w:r>
+      <w:r>
+        <w:t>n</w:t>
+      </w:r>
+      <w:r>
+        <w:t xml:space="preserve">, in </w:t>
       </w:r>
       <w:r>
         <w:t>DD</w:t>
       </w:r>
       <w:r>
-        <w:t xml:space="preserve">D auch </w:t>
-      </w:r>
-      <w:proofErr w:type="spellStart"/>
-      <w:r>
-        <w:t>Bounded</w:t>
-      </w:r>
-      <w:proofErr w:type="spellEnd"/>
-      <w:r>
-        <w:t xml:space="preserve"> </w:t>
-      </w:r>
-      <w:proofErr w:type="spellStart"/>
-      <w:r>
-        <w:t>Context</w:t>
-      </w:r>
-      <w:proofErr w:type="spellEnd"/>
+        <w:t>D auch Bounded Context</w:t>
+      </w:r>
+      <w:r>
+        <w:t>s</w:t>
+      </w:r>
       <w:r>
         <w:t xml:space="preserve"> genannt, </w:t>
       </w:r>
       <w:r>
-        <w:t xml:space="preserve">und Begriffe auseinandersetzen. In der genaueren Analyse einer spezifischen Domäne sollten Sie Zuständigkeiten, Begriffe, Prozesse und die Kommunikation im </w:t>
+        <w:t xml:space="preserve">auseinandersetzen. In der genaueren Analyse einer spezifischen Domäne sollten Sie Zuständigkeiten, Begriffe, Prozesse und die Kommunikation im </w:t>
       </w:r>
       <w:r>
         <w:t>inneren</w:t>
@@ -101,13 +163,22 @@
     <w:p/>
     <w:p>
       <w:r>
-        <w:t xml:space="preserve">An dieser Stelle sei dem interessierten Leser wärmstens Techniken und Praktiken aus [DDD](https://de.wikipedia.org/wiki/Domain-Driven_Design) empfohlen. </w:t>
-      </w:r>
-    </w:p>
-    <w:p/>
-    <w:p>
-      <w:r>
-        <w:t>Für unsere zukünftige Anwendung ergibt sich nach einer ersten Analyse folgendes Organigramm.</w:t>
+        <w:t>An dieser Stelle sei</w:t>
+      </w:r>
+      <w:r>
+        <w:t>en</w:t>
+      </w:r>
+      <w:r>
+        <w:t xml:space="preserve"> dem interessierten Leser wärmstens Techniken und Praktiken aus [DDD](https://de.wikipedia.org/wiki/Domain-Driven_Design) empfohlen. </w:t>
+      </w:r>
+    </w:p>
+    <w:p/>
+    <w:p>
+      <w:r>
+        <w:t>Für unsere zukünftige Anwendung ergibt sich nach einer erste</w:t>
+      </w:r>
+      <w:r>
+        <w:t>n Analyse folgendes Organigramm:</w:t>
       </w:r>
     </w:p>
     <w:p/>
@@ -116,6 +187,7 @@
       <w:r>
         <w:rPr>
           <w:noProof/>
+          <w:lang w:eastAsia="en-US"/>
         </w:rPr>
         <w:lastRenderedPageBreak/>
         <w:drawing>
@@ -163,54 +235,68 @@
     </w:p>
     <w:p>
       <w:r>
-        <w:t>Abbildung 1 ![Organisationsstruktur](</w:t>
-      </w:r>
-      <w:proofErr w:type="spellStart"/>
-      <w:r>
-        <w:t>images</w:t>
-      </w:r>
-      <w:proofErr w:type="spellEnd"/>
-      <w:r>
-        <w:t>/organisation-structure.png)</w:t>
-      </w:r>
-    </w:p>
-    <w:p/>
-    <w:p/>
-    <w:p>
-      <w:r>
-        <w:t xml:space="preserve">Wem es nicht gleich gelingt einen ersten Entwurf in angemessener Zeit aus der Vogelperspektive zu erarbeiten, kann sich auf einen Teilbereich konzentrieren. Ein Entwurf, wie der Begriff bereits prägt, hat keinesfalls den Anspruch auf Vollständigkeit. Vielmehr ist die Erarbeitung innerhalb eines angemessenen Zeitfensters entscheidend. Nacharbeit und möglicherweise </w:t>
+        <w:t>Abbildung 1 ![Organisationsstruktur](images/organisation-structure.png)</w:t>
+      </w:r>
+    </w:p>
+    <w:p/>
+    <w:p/>
+    <w:p>
+      <w:r>
+        <w:t>We</w:t>
+      </w:r>
+      <w:r>
+        <w:t>nn</w:t>
+      </w:r>
+      <w:r>
+        <w:t xml:space="preserve"> es nicht gleich gelingt</w:t>
+      </w:r>
+      <w:r>
+        <w:t>,</w:t>
+      </w:r>
+      <w:r>
+        <w:t xml:space="preserve"> einen ersten Entwurf in angemessener Zeit aus der Vogelperspektive zu erarbeiten, kann </w:t>
+      </w:r>
+      <w:r>
+        <w:t>man sich vorerst</w:t>
+      </w:r>
+      <w:r>
+        <w:t xml:space="preserve"> auf einen Teilbereich konzentrieren. Ein Entwurf, wie der Begriff bereits prägt, hat keinesfalls den Anspruch auf Vollständigkeit. Vielmehr ist die Erarbeitung innerhalb eines angemessenen Zeitfensters entscheidend. Nacharbeit und möglicherweise </w:t>
       </w:r>
       <w:r>
         <w:t>verbundenes</w:t>
       </w:r>
       <w:r>
-        <w:t xml:space="preserve"> </w:t>
-      </w:r>
-      <w:proofErr w:type="spellStart"/>
-      <w:r>
-        <w:t>R</w:t>
+        <w:t xml:space="preserve"> R</w:t>
       </w:r>
       <w:r>
         <w:t>efaktu</w:t>
       </w:r>
       <w:r>
-        <w:t>rieren</w:t>
-      </w:r>
-      <w:proofErr w:type="spellEnd"/>
-      <w:r>
-        <w:t xml:space="preserve"> sollte bewusst in Kauf genommen werden. Schrittweises Erarbeiten u</w:t>
+        <w:t>rieren sollte bewusst in Kauf genommen werden. Schrittweises Erarbeiten u</w:t>
       </w:r>
       <w:r>
         <w:t>nd Anpassung durch Erkenntnisse</w:t>
       </w:r>
       <w:r>
-        <w:t xml:space="preserve"> aus der Fachdomäne soll Sie und Ihre Kollegen vor bewussten oder unbewussten Annahmen, oder schlimmer Umsetzungen, schützen. </w:t>
-      </w:r>
-    </w:p>
-    <w:p/>
-    <w:p>
-      <w:pPr>
-        <w:pStyle w:val="berschrift2"/>
+        <w:t xml:space="preserve"> aus der Fachdomäne soll</w:t>
+      </w:r>
+      <w:r>
+        <w:t>en</w:t>
+      </w:r>
+      <w:r>
+        <w:t xml:space="preserve"> Sie und Ihre Kollegen vor bewussten oder unbewussten Annahmen, oder schlimmer</w:t>
+      </w:r>
+      <w:r>
+        <w:t>, deren</w:t>
+      </w:r>
+      <w:r>
+        <w:t xml:space="preserve"> Umsetzungen, schützen. </w:t>
+      </w:r>
+    </w:p>
+    <w:p/>
+    <w:p>
+      <w:pPr>
+        <w:pStyle w:val="Heading2"/>
       </w:pPr>
       <w:r>
         <w:t>Architektur</w:t>
@@ -219,35 +305,70 @@
     <w:p/>
     <w:p>
       <w:r>
-        <w:t>Die Umsetzung unserer ECommerce-Anwendung lässt bewusst einige Aspekte und gewünschte Funktionen in der tatsächlichen Umsetzung vorerst außen vor. Diese werden in zukünftigen Entwicklungsschritten, nach ersten Nutzungsanalysen und damit besserem Verständnis der Teildomänen, int</w:t>
-      </w:r>
-      <w:r>
-        <w:t xml:space="preserve">egriert. Unsere Umsetzungen der folgend vorgestellten Pattern finden Sie auf </w:t>
-      </w:r>
-      <w:proofErr w:type="spellStart"/>
-      <w:r>
-        <w:t>GitHub</w:t>
-      </w:r>
-      <w:proofErr w:type="spellEnd"/>
-      <w:r>
-        <w:t xml:space="preserve"> (</w:t>
+        <w:t xml:space="preserve">Die </w:t>
+      </w:r>
+      <w:r>
+        <w:t>Implementierung</w:t>
+      </w:r>
+      <w:r>
+        <w:t xml:space="preserve"> unserer ECommerce-Anwendung lässt bewusst einige Aspekte und gewünschte Funktionen vorerst außen vor. Diese werden in zukünftigen Entwicklungsschritten, nach ersten Nutzungsanalysen und damit besserem Verständnis der Teildomänen, int</w:t>
+      </w:r>
+      <w:r>
+        <w:t>egriert. Unsere Umsetzungen der folgend vorgestellten Pattern finden Sie auf GitHub (</w:t>
       </w:r>
       <w:r>
         <w:t>https://github.com/ServiceMashup</w:t>
       </w:r>
-      <w:bookmarkStart w:id="0" w:name="_GoBack"/>
-      <w:bookmarkEnd w:id="0"/>
       <w:r>
         <w:t xml:space="preserve">). </w:t>
       </w:r>
       <w:r>
-        <w:t>Vermeiden Sie die Planung und Umsetzung vieler "unreifer Baustellen" mit hohen fachlichen oder technischen Risiken und konzentrieren Sie sich auf die stabile Umsetzung der Kernfunktionen.</w:t>
-      </w:r>
-    </w:p>
-    <w:p/>
-    <w:p>
-      <w:r>
-        <w:t>Laut Wikipedia - „Strukturen eines Softwaresystems: Softwareteile, die Beziehungen zwischen diesen und die Eigenschaften der Softwareteile und ihrer Beziehungen“ [Paul Clements - Wikipedia](https://de.wikipedia.org/wiki/Softwarearchitektur) lehnt sich unsere era</w:t>
+        <w:t>Somit versuchen wir,</w:t>
+      </w:r>
+      <w:r>
+        <w:t xml:space="preserve"> die Planung und </w:t>
+      </w:r>
+      <w:r>
+        <w:t>Implementierung</w:t>
+      </w:r>
+      <w:r>
+        <w:t xml:space="preserve"> vieler "unreifer Baustellen" mit hohen fachlichen oder technischen Risiken </w:t>
+      </w:r>
+      <w:r>
+        <w:t xml:space="preserve">zu vermeiden </w:t>
+      </w:r>
+      <w:r>
+        <w:t>und</w:t>
+      </w:r>
+      <w:r>
+        <w:t xml:space="preserve"> uns</w:t>
+      </w:r>
+      <w:r>
+        <w:t xml:space="preserve"> auf die stabile </w:t>
+      </w:r>
+      <w:r>
+        <w:t>Realisierung</w:t>
+      </w:r>
+      <w:r>
+        <w:t xml:space="preserve"> der Kernfunktionen</w:t>
+      </w:r>
+      <w:r>
+        <w:t xml:space="preserve"> zu </w:t>
+      </w:r>
+      <w:r>
+        <w:t>konzentrieren</w:t>
+      </w:r>
+      <w:r>
+        <w:t>.</w:t>
+      </w:r>
+    </w:p>
+    <w:p/>
+    <w:p>
+      <w:r>
+        <w:t>Gemäß</w:t>
+      </w:r>
+      <w:r>
+        <w:t xml:space="preserve"> Wikipedia - „Strukturen eines Softwaresystems: Softwareteile, die Beziehungen zwischen diesen und die Eigenschaften der Softwareteile und ihrer Beziehungen“ [Paul Clements - Wikipedia](https://de.wikipedia.org/wiki/Softwarearchitektur) lehnt sich unsere era</w:t>
       </w:r>
       <w:r>
         <w:t>r</w:t>
@@ -261,6 +382,7 @@
       <w:r>
         <w:rPr>
           <w:noProof/>
+          <w:lang w:eastAsia="en-US"/>
         </w:rPr>
         <w:drawing>
           <wp:inline distT="0" distB="0" distL="0" distR="0" wp14:anchorId="2746B45F" wp14:editId="5E826E83">
@@ -314,15 +436,7 @@
     </w:p>
     <w:p>
       <w:r>
-        <w:t>Abbildung 2 ![Composite UI](</w:t>
-      </w:r>
-      <w:proofErr w:type="spellStart"/>
-      <w:r>
-        <w:t>images</w:t>
-      </w:r>
-      <w:proofErr w:type="spellEnd"/>
-      <w:r>
-        <w:t>/composite-ui.png)</w:t>
+        <w:t>Abbildung 2 ![Composite UI](images/composite-ui.png)</w:t>
       </w:r>
     </w:p>
     <w:p/>
@@ -333,46 +447,56 @@
     </w:p>
     <w:p>
       <w:r>
-        <w:t xml:space="preserve">Mit unserem bisherigem </w:t>
-      </w:r>
-      <w:proofErr w:type="spellStart"/>
-      <w:r>
-        <w:t>Know-How</w:t>
-      </w:r>
-      <w:proofErr w:type="spellEnd"/>
-      <w:r>
-        <w:t xml:space="preserve"> der Fachdomänen und der vorhandenen Re</w:t>
+        <w:t>Mit unserem bisherigem Know-How der Fachdomänen und der vorhandenen Re</w:t>
       </w:r>
       <w:r>
         <w:t>s</w:t>
       </w:r>
       <w:r>
-        <w:t>sourcen haben wir uns im ersten Schritt für eine Umsetzung der Kernfunktionen nach (Abbildung 2 und Abbildung 3) innerhalb eines Zeitfensters von 2-3 Wochen entschieden. Die völlig unabhängige und damit parallele stattfinden</w:t>
+        <w:t>sourcen haben wir uns im ersten Schritt für eine Umsetzung der Kernfunktionen nach (Abbildung 2 und Abbildung 3) innerhalb eines Zeitfensters von 2-3 Wochen entschieden. Die völlig unabhängige und damit parallel stattfinden</w:t>
       </w:r>
       <w:r>
         <w:t>d</w:t>
       </w:r>
       <w:r>
-        <w:t>e Entwicklung und Veröffentlichung von Funktionalität bei beinahe störungsfreiem Betrieb waren zusätzliche Gründe, die Gesamtanwendungen in 4 Teilbereiche und innerhalb der Teilbereiche in kleine spezialisierte Dienste (Microservices) zu teilen.</w:t>
-      </w:r>
-    </w:p>
-    <w:p/>
-    <w:p>
-      <w:r>
-        <w:t xml:space="preserve">* </w:t>
-      </w:r>
-      <w:proofErr w:type="spellStart"/>
-      <w:r>
-        <w:t>Catalog</w:t>
-      </w:r>
-      <w:proofErr w:type="spellEnd"/>
-      <w:r>
-        <w:t xml:space="preserve"> - Artikelverwaltung (CMS)</w:t>
-      </w:r>
-    </w:p>
-    <w:p>
-      <w:r>
-        <w:t>* Search - Aggregatio</w:t>
+        <w:t>e Entwicklung und Veröffentlichung von Funktionalität bei beinahe störungsfreiem Betrieb waren zusätzliche Gründe, die Gesamtanwendungen in 4 Teilbereiche und innerhalb der Teilbereiche</w:t>
+      </w:r>
+      <w:r>
+        <w:t xml:space="preserve"> nach Bedarf</w:t>
+      </w:r>
+      <w:r>
+        <w:t xml:space="preserve"> in</w:t>
+      </w:r>
+      <w:r>
+        <w:t xml:space="preserve"> weitere</w:t>
+      </w:r>
+      <w:r>
+        <w:t xml:space="preserve"> kleine spezialisierte Dienste (Microservices) zu teilen.</w:t>
+      </w:r>
+    </w:p>
+    <w:p/>
+    <w:p>
+      <w:pPr>
+        <w:pStyle w:val="ListParagraph"/>
+        <w:numPr>
+          <w:ilvl w:val="0"/>
+          <w:numId w:val="9"/>
+        </w:numPr>
+      </w:pPr>
+      <w:r>
+        <w:t>Catalog - Artikelverwaltung (CMS)</w:t>
+      </w:r>
+    </w:p>
+    <w:p>
+      <w:pPr>
+        <w:pStyle w:val="ListParagraph"/>
+        <w:numPr>
+          <w:ilvl w:val="0"/>
+          <w:numId w:val="9"/>
+        </w:numPr>
+      </w:pPr>
+      <w:r>
+        <w:t>Search - Aggregatio</w:t>
       </w:r>
       <w:r>
         <w:t>n und Indi</w:t>
@@ -382,29 +506,27 @@
       </w:r>
     </w:p>
     <w:p>
-      <w:r>
-        <w:t xml:space="preserve">* </w:t>
-      </w:r>
-      <w:proofErr w:type="spellStart"/>
-      <w:r>
-        <w:t>Cart</w:t>
-      </w:r>
-      <w:proofErr w:type="spellEnd"/>
-      <w:r>
-        <w:t xml:space="preserve"> - Berechnung von Preisen</w:t>
-      </w:r>
-    </w:p>
-    <w:p>
-      <w:r>
-        <w:t xml:space="preserve">* </w:t>
-      </w:r>
-      <w:proofErr w:type="spellStart"/>
-      <w:r>
-        <w:t>Contract</w:t>
-      </w:r>
-      <w:proofErr w:type="spellEnd"/>
-      <w:r>
-        <w:t xml:space="preserve"> - Bestellung von Artikeln</w:t>
+      <w:pPr>
+        <w:pStyle w:val="ListParagraph"/>
+        <w:numPr>
+          <w:ilvl w:val="0"/>
+          <w:numId w:val="9"/>
+        </w:numPr>
+      </w:pPr>
+      <w:r>
+        <w:t>Cart - Berechnung von Preisen</w:t>
+      </w:r>
+    </w:p>
+    <w:p>
+      <w:pPr>
+        <w:pStyle w:val="ListParagraph"/>
+        <w:numPr>
+          <w:ilvl w:val="0"/>
+          <w:numId w:val="9"/>
+        </w:numPr>
+      </w:pPr>
+      <w:r>
+        <w:t>Contract - Bestellung von Artikeln</w:t>
       </w:r>
     </w:p>
     <w:p/>
@@ -412,6 +534,7 @@
       <w:r>
         <w:rPr>
           <w:noProof/>
+          <w:lang w:eastAsia="en-US"/>
         </w:rPr>
         <w:drawing>
           <wp:inline distT="0" distB="0" distL="0" distR="0" wp14:anchorId="4CD674CD" wp14:editId="5A4BB4D0">
@@ -466,65 +589,67 @@
     <w:p/>
     <w:p>
       <w:r>
-        <w:t>Abbildung 3 ![Architektur](</w:t>
-      </w:r>
-      <w:proofErr w:type="spellStart"/>
-      <w:r>
-        <w:t>images</w:t>
-      </w:r>
-      <w:proofErr w:type="spellEnd"/>
-      <w:r>
-        <w:t>/architecture.png)</w:t>
-      </w:r>
-    </w:p>
-    <w:p/>
-    <w:p>
-      <w:r>
-        <w:t xml:space="preserve">Jeder Microservice, dessen UI-Komponente und deren Integration wurde dabei so umgesetzt, dass dieser im Rahmen seines Normalbetriebs völlig unabhängig von anderen Diensten seine spezialisierte Dienstleistung anbieten muss. Um die stetige Aktualisierung und Neustarts von Microservices zu ermöglichen, wird jeder Microservice im Betrieb durch mindestens 2 Prozesse ausgeführt. </w:t>
-      </w:r>
-    </w:p>
-    <w:p/>
-    <w:p>
-      <w:r>
-        <w:t xml:space="preserve">Um eine höhere Ausfallsicherheit oder die Verteilung von </w:t>
-      </w:r>
-      <w:proofErr w:type="spellStart"/>
-      <w:r>
-        <w:t>Workload</w:t>
-      </w:r>
-      <w:proofErr w:type="spellEnd"/>
-      <w:r>
-        <w:t xml:space="preserve"> zu gewährleisten, können mehrere Prozesse eines Microservice gestartet werden. An dieser Stelle mag jeder inzwischen reflexartig an </w:t>
-      </w:r>
-      <w:proofErr w:type="spellStart"/>
-      <w:r>
-        <w:t>Load-Balancer</w:t>
-      </w:r>
-      <w:proofErr w:type="spellEnd"/>
-      <w:r>
-        <w:t xml:space="preserve"> oder Cluster denken. Doch diese haben sind im täglichen Betrieb mit mehreren unabhängigen Veröffentlichungen pro Tag meist als zu träge und komplex erwiesen. Zudem erfordern diese meist Spezial</w:t>
+        <w:t>Abbildung 3 ![Architektur](images/architecture.png)</w:t>
+      </w:r>
+    </w:p>
+    <w:p/>
+    <w:p>
+      <w:r>
+        <w:t xml:space="preserve">Jeder Microservice, dessen UI-Komponente und deren Integration wurde dabei so umgesetzt, dass dieser im Rahmen seines Normalbetriebs völlig unabhängig von anderen Diensten seine spezialisierte Dienstleistung anbieten muss. Um die stetige Aktualisierung und Neustarts von Microservices zu ermöglichen, wird jeder </w:t>
+      </w:r>
+      <w:r>
+        <w:t>S</w:t>
+      </w:r>
+      <w:r>
+        <w:t xml:space="preserve">ervice im Betrieb durch mindestens 2 Prozesse ausgeführt. </w:t>
+      </w:r>
+      <w:r>
+        <w:t>Dies verschafft uns</w:t>
+      </w:r>
+      <w:r>
+        <w:t xml:space="preserve"> eine höhere Ausfallsicherheit </w:t>
+      </w:r>
+      <w:r>
+        <w:t>sowie Möglichkeiten zur</w:t>
+      </w:r>
+      <w:r>
+        <w:t xml:space="preserve"> Verteilung von Workload</w:t>
+      </w:r>
+      <w:r>
+        <w:t>.</w:t>
+      </w:r>
+    </w:p>
+    <w:p/>
+    <w:p>
+      <w:r>
+        <w:t>Bei der Ausführung mehrerer Instanzen</w:t>
+      </w:r>
+      <w:r>
+        <w:t xml:space="preserve"> mag jeder inzwischen reflexartig an Load-Balancer oder Cluster denken. Doch diese haben si</w:t>
+      </w:r>
+      <w:r>
+        <w:t>ch</w:t>
+      </w:r>
+      <w:r>
+        <w:t xml:space="preserve"> im täglichen Betrieb mit mehreren unabhängigen Veröffentlichungen pro Tag meist als zu träge und komplex erwiesen. Zudem erfordern </w:t>
+      </w:r>
+      <w:r>
+        <w:t>sie</w:t>
+      </w:r>
+      <w:r>
+        <w:t xml:space="preserve"> </w:t>
+      </w:r>
+      <w:r>
+        <w:t>oft</w:t>
+      </w:r>
+      <w:r>
+        <w:t xml:space="preserve"> Spezial</w:t>
       </w:r>
       <w:r>
         <w:t>wissen, ziehen ungewollte Abhäng</w:t>
       </w:r>
       <w:r>
-        <w:t xml:space="preserve">igkeiten und Seiteneffekte nach sich und bilden letztlich einen "Single Point </w:t>
-      </w:r>
-      <w:proofErr w:type="spellStart"/>
-      <w:r>
-        <w:t>of</w:t>
-      </w:r>
-      <w:proofErr w:type="spellEnd"/>
-      <w:r>
-        <w:t xml:space="preserve"> </w:t>
-      </w:r>
-      <w:proofErr w:type="spellStart"/>
-      <w:r>
-        <w:t>Failure</w:t>
-      </w:r>
-      <w:proofErr w:type="spellEnd"/>
-      <w:r>
-        <w:t>".</w:t>
+        <w:t>igkeiten und Seiteneffekte nach sich und bilden letztlich einen "Single Point of Failure".</w:t>
       </w:r>
     </w:p>
     <w:p/>
@@ -548,7 +673,7 @@
     <w:p/>
     <w:p>
       <w:pPr>
-        <w:pStyle w:val="Listenabsatz"/>
+        <w:pStyle w:val="ListParagraph"/>
         <w:numPr>
           <w:ilvl w:val="0"/>
           <w:numId w:val="7"/>
@@ -560,7 +685,7 @@
     </w:p>
     <w:p>
       <w:pPr>
-        <w:pStyle w:val="Listenabsatz"/>
+        <w:pStyle w:val="ListParagraph"/>
         <w:numPr>
           <w:ilvl w:val="0"/>
           <w:numId w:val="7"/>
@@ -575,7 +700,7 @@
     </w:p>
     <w:p>
       <w:pPr>
-        <w:pStyle w:val="Listenabsatz"/>
+        <w:pStyle w:val="ListParagraph"/>
         <w:numPr>
           <w:ilvl w:val="0"/>
           <w:numId w:val="7"/>
@@ -590,7 +715,7 @@
     </w:p>
     <w:p>
       <w:pPr>
-        <w:pStyle w:val="Listenabsatz"/>
+        <w:pStyle w:val="ListParagraph"/>
         <w:numPr>
           <w:ilvl w:val="0"/>
           <w:numId w:val="7"/>
@@ -611,7 +736,7 @@
     </w:p>
     <w:p>
       <w:pPr>
-        <w:pStyle w:val="Listenabsatz"/>
+        <w:pStyle w:val="ListParagraph"/>
         <w:numPr>
           <w:ilvl w:val="0"/>
           <w:numId w:val="7"/>
@@ -623,7 +748,7 @@
     </w:p>
     <w:p>
       <w:pPr>
-        <w:pStyle w:val="Listenabsatz"/>
+        <w:pStyle w:val="ListParagraph"/>
         <w:numPr>
           <w:ilvl w:val="0"/>
           <w:numId w:val="7"/>
@@ -635,20 +760,18 @@
     </w:p>
     <w:p>
       <w:pPr>
-        <w:pStyle w:val="Listenabsatz"/>
+        <w:pStyle w:val="ListParagraph"/>
         <w:numPr>
           <w:ilvl w:val="0"/>
           <w:numId w:val="7"/>
         </w:numPr>
       </w:pPr>
-      <w:proofErr w:type="spellStart"/>
       <w:r>
         <w:t>DevOp</w:t>
       </w:r>
       <w:r>
         <w:t>s</w:t>
       </w:r>
-      <w:proofErr w:type="spellEnd"/>
       <w:r>
         <w:t xml:space="preserve"> und Infrastruktur</w:t>
       </w:r>
@@ -657,7 +780,7 @@
     <w:p>
       <w:r>
         <w:rPr>
-          <w:rStyle w:val="berschrift2Zeichen"/>
+          <w:rStyle w:val="Heading2Char"/>
         </w:rPr>
         <w:t>Anforderungen und Risikomanagement</w:t>
       </w:r>
@@ -677,31 +800,109 @@
         <w:t xml:space="preserve"> </w:t>
       </w:r>
       <w:r>
-        <w:t>Betrieb mit 99,9% Gesamtverfügbarkeit gewünscht. Zudem muss eine stetige Weiterentwicklung und Veröffentlichung von Softwareteilen im laufenden Betrieb gewährleistet werden. Priorität, da Umsatzrelevant, hat der tatsächliche Kauf (verbindliche Bestellung) von Produkten des Warenkorbs."</w:t>
-      </w:r>
-    </w:p>
-    <w:p/>
-    <w:p>
-      <w:r>
-        <w:t xml:space="preserve">Entscheidend ist, viele sonst vorborgende Annahmen, mögliche inhaltliche oder technische Fehler bzw. Probleme in Entwicklung und Betrieb von Anfang an explizit zu machen. Der Kompromiss aus technischem Aufwand und damit verbundene Kosten und der eigentlich Nutzen entsteht in der transparenten Kommunikation. D.h. vor der vermeidlich technisch perfekten Lösung, steht das Gespräch Ziele und Nutzen gegen Aufwände </w:t>
-      </w:r>
-      <w:r>
-        <w:t>und Kosten an. Nach dem [Pareto-</w:t>
-      </w:r>
-      <w:r>
-        <w:t>Prinzip](https://de.wikipedia.org/wiki/Paretoprinzip) ist ein "für den Anfang gut genug" nicht die perfekte aber weniger komplexe Entscheidung.</w:t>
-      </w:r>
-    </w:p>
-    <w:p/>
-    <w:p>
-      <w:r>
-        <w:t>Wer vor sehr komplexen Teildomänen mit vielen fachlichen oder technischen Herausforderungen steht, sei hiermit empfohlen, auf ein "klassisches [Monolith First](http://martinfowler.com/bliki/MonolithFirst.html)" Architekturmodell zurückzugreifen. So können mehr über die Fachdomäne erfahren und die technischen Risiken minimieren.</w:t>
-      </w:r>
-    </w:p>
-    <w:p/>
-    <w:p>
-      <w:pPr>
-        <w:pStyle w:val="berschrift2"/>
+        <w:t>Betrieb mit 99,9% Gesamtverfügbarkeit gewünscht. Zudem muss eine stetige Weiterentwicklung und Veröffentlichung von Softwareteilen im laufenden Betrieb gewäh</w:t>
+      </w:r>
+      <w:r>
+        <w:t>rleistet werden. Priorität, da u</w:t>
+      </w:r>
+      <w:r>
+        <w:t>msatzrelevant, hat der tatsächliche Kauf (verbindliche Bestellung) von Produkten des Warenkorbs."</w:t>
+      </w:r>
+    </w:p>
+    <w:p/>
+    <w:p>
+      <w:r>
+        <w:t xml:space="preserve">Entscheidend ist, viele sonst vorborgene Annahmen, mögliche inhaltliche oder technische Fehler bzw. Probleme in Entwicklung und Betrieb von Anfang an explizit zu machen. Der Kompromiss aus technischem Aufwand </w:t>
+      </w:r>
+      <w:r>
+        <w:t>(</w:t>
+      </w:r>
+      <w:r>
+        <w:t>und damit verbundene</w:t>
+      </w:r>
+      <w:r>
+        <w:t xml:space="preserve">r Kosten) </w:t>
+      </w:r>
+      <w:r>
+        <w:t>und eigentlich</w:t>
+      </w:r>
+      <w:r>
+        <w:t>em</w:t>
+      </w:r>
+      <w:r>
+        <w:t xml:space="preserve"> Nutzen entsteht in der transparenten Kommunikation. D.h. vor der vermeidlich technisch perfekten Lösung, steht das Gespräch </w:t>
+      </w:r>
+      <w:r>
+        <w:t>„</w:t>
+      </w:r>
+      <w:r>
+        <w:t>Ziele und Nutzen</w:t>
+      </w:r>
+      <w:r>
+        <w:t>“</w:t>
+      </w:r>
+      <w:r>
+        <w:t xml:space="preserve"> gegen </w:t>
+      </w:r>
+      <w:r>
+        <w:t>„</w:t>
+      </w:r>
+      <w:r>
+        <w:t xml:space="preserve">Aufwände </w:t>
+      </w:r>
+      <w:r>
+        <w:t>und Kosten</w:t>
+      </w:r>
+      <w:r>
+        <w:t>“</w:t>
+      </w:r>
+      <w:r>
+        <w:t xml:space="preserve"> an. Nach dem [Pareto-</w:t>
+      </w:r>
+      <w:r>
+        <w:t xml:space="preserve">Prinzip](https://de.wikipedia.org/wiki/Paretoprinzip) ist ein "für den Anfang gut genug" nicht die perfekte aber weniger </w:t>
+      </w:r>
+      <w:r>
+        <w:t>aufwändige</w:t>
+      </w:r>
+      <w:r>
+        <w:t xml:space="preserve"> Entscheidung.</w:t>
+      </w:r>
+    </w:p>
+    <w:p/>
+    <w:p>
+      <w:r>
+        <w:t xml:space="preserve">Wer vor sehr komplexen Teildomänen mit vielen fachlichen oder technischen Herausforderungen steht, </w:t>
+      </w:r>
+      <w:r>
+        <w:t xml:space="preserve">dem </w:t>
+      </w:r>
+      <w:r>
+        <w:t>sei hiermit empfohlen, auf ein "klassisches [Monolith First](http://martinfowler.com/bliki/MonolithFirst.html)"</w:t>
+      </w:r>
+      <w:r>
+        <w:t>-</w:t>
+      </w:r>
+      <w:r>
+        <w:t>Architekturmodell zurückzugreifen. So k</w:t>
+      </w:r>
+      <w:r>
+        <w:t>a</w:t>
+      </w:r>
+      <w:r>
+        <w:t>nn mehr über die Fachdomäne erfahren und die technischen Risiken minimieren</w:t>
+      </w:r>
+      <w:r>
+        <w:t xml:space="preserve"> werden</w:t>
+      </w:r>
+      <w:r>
+        <w:t>.</w:t>
+      </w:r>
+    </w:p>
+    <w:p/>
+    <w:p>
+      <w:pPr>
+        <w:pStyle w:val="Heading2"/>
       </w:pPr>
       <w:r>
         <w:t>Stabilität und Verfügbarkeit</w:t>
@@ -713,18 +914,10 @@
         <w:t>In traditionellen serviceorientierten Architekturen wird die Kommunikation, sowohl zwischen Frontend und Backend als auch zwischen verschieden Diensten, meist über in Konfigurationsdateien hinterlegten Adressen realisiert. Diese enge Koppelung führt in der Praxis häufig zu Problemen bei der Weiterentwicklung der Systeme, z.B. wenn eine neue Version eines Dienstes veröffentlicht werden soll, welche nicht mehr abwärtskompatibel ist, während es jedoch noch weitere Dienste im System gibt, die von ersterem abhängen. Ebenso kann hier eine horizontale Skalierun</w:t>
       </w:r>
       <w:r>
-        <w:t xml:space="preserve">g nur durch vorgeschaltete </w:t>
-      </w:r>
-      <w:proofErr w:type="spellStart"/>
-      <w:r>
-        <w:t>Load-</w:t>
-      </w:r>
-      <w:r>
-        <w:t>Balancer</w:t>
-      </w:r>
-      <w:proofErr w:type="spellEnd"/>
-      <w:r>
-        <w:t xml:space="preserve"> oder direkt auf DNS-Ebene realisiert werden, was wiederum die Komplexität der zu pflegenden Infrastruktur erhöht. Verzichtet man auf solche Maßnahmen, setzt man gleichzeitig die Verfügbarkeit des Gesamtsystems aufs Spiel: In einem Netz aus voneinander abhängigen Diensten dürfte dann kein einziger dieser Dienste ausfallen.</w:t>
+        <w:t>g nur durch vorgeschaltete Load-</w:t>
+      </w:r>
+      <w:r>
+        <w:t>Balancer oder direkt auf DNS-Ebene realisiert werden, was wiederum die Komplexität der zu pflegenden Infrastruktur erhöht. Verzichtet man auf solche Maßnahmen, setzt man gleichzeitig die Verfügbarkeit des Gesamtsystems aufs Spiel: In einem Netz aus voneinander abhängigen Diensten dürfte dann kein einziger dieser Dienste ausfallen.</w:t>
       </w:r>
     </w:p>
     <w:p/>
@@ -741,7 +934,7 @@
     <w:p/>
     <w:p>
       <w:pPr>
-        <w:pStyle w:val="berschrift2"/>
+        <w:pStyle w:val="Heading2"/>
       </w:pPr>
       <w:r>
         <w:t>Service Discovery und Fallbacks</w:t>
@@ -767,21 +960,8 @@
       <w:r>
         <w:t>durch den Einsatz eines Circuit-</w:t>
       </w:r>
-      <w:proofErr w:type="spellStart"/>
-      <w:r>
-        <w:t>Breakers</w:t>
-      </w:r>
-      <w:proofErr w:type="spellEnd"/>
-      <w:r>
-        <w:t xml:space="preserve"> oder des Round-Robin-Verfahrens. Eine beispielhafte Implementierung im Rahmen eines </w:t>
-      </w:r>
-      <w:proofErr w:type="spellStart"/>
-      <w:r>
-        <w:t>AngularJS</w:t>
-      </w:r>
-      <w:proofErr w:type="spellEnd"/>
-      <w:r>
-        <w:t>-Services ist in Listing A1 dargestellt.</w:t>
+      <w:r>
+        <w:t>Breakers oder des Round-Robin-Verfahrens. Eine beispielhafte Implementierung im Rahmen eines AngularJS-Services ist in Listing A1 dargestellt.</w:t>
       </w:r>
     </w:p>
     <w:p/>
@@ -789,6 +969,7 @@
       <w:r>
         <w:rPr>
           <w:noProof/>
+          <w:lang w:eastAsia="en-US"/>
         </w:rPr>
         <w:drawing>
           <wp:inline distT="0" distB="0" distL="0" distR="0" wp14:anchorId="25646F53" wp14:editId="190F7BE0">
@@ -843,116 +1024,30 @@
     <w:p/>
     <w:p>
       <w:r>
-        <w:t>Abbildung 4 ![</w:t>
-      </w:r>
-      <w:proofErr w:type="spellStart"/>
-      <w:r>
-        <w:t>ServiceDiscovery</w:t>
-      </w:r>
-      <w:proofErr w:type="spellEnd"/>
-      <w:r>
-        <w:t>](</w:t>
-      </w:r>
-      <w:proofErr w:type="spellStart"/>
-      <w:r>
-        <w:t>images</w:t>
-      </w:r>
-      <w:proofErr w:type="spellEnd"/>
-      <w:r>
-        <w:t>/service-discovery.png)</w:t>
-      </w:r>
-    </w:p>
-    <w:p/>
-    <w:p>
-      <w:r>
-        <w:t xml:space="preserve">Listing A1 [Service Discovery in </w:t>
-      </w:r>
-      <w:proofErr w:type="spellStart"/>
-      <w:r>
-        <w:t>AngularJS</w:t>
-      </w:r>
-      <w:proofErr w:type="spellEnd"/>
-      <w:r>
-        <w:t>](</w:t>
-      </w:r>
-      <w:proofErr w:type="spellStart"/>
-      <w:r>
-        <w:t>listings</w:t>
-      </w:r>
-      <w:proofErr w:type="spellEnd"/>
-      <w:r>
-        <w:t>/</w:t>
-      </w:r>
-      <w:r>
-        <w:t>angular-service-discovery</w:t>
-      </w:r>
-      <w:r>
-        <w:t>.txt)</w:t>
-      </w:r>
-    </w:p>
-    <w:p/>
-    <w:p>
-      <w:r>
-        <w:t>Die Funktion `</w:t>
-      </w:r>
-      <w:proofErr w:type="spellStart"/>
-      <w:r>
-        <w:t>ajax</w:t>
-      </w:r>
-      <w:proofErr w:type="spellEnd"/>
-      <w:r>
-        <w:t xml:space="preserve">` holt zuerst vom Discovery-Service sämtliche verfügbaren URLs für den angegebenen Service-Namen und erzeugt daraus eine Liste von Funktionen, in denen jeweils der HTTP-Aufruf an die entsprechende URL initiiert wird. Die eigentliche Fallback-Logik besteht aus der Verkettung dieser Funktionen, wobei die nächste immer nur dann aufgerufen wird, wenn der vorherige Aufruf zu einem Fehler geführt hat. Dies lässt sich in JavaScript elegant durch die Verkettung von </w:t>
-      </w:r>
-      <w:proofErr w:type="spellStart"/>
-      <w:r>
-        <w:t>Promises</w:t>
-      </w:r>
-      <w:proofErr w:type="spellEnd"/>
-      <w:r>
-        <w:t xml:space="preserve"> implementieren und geschieht in der Funktion `</w:t>
-      </w:r>
-      <w:proofErr w:type="spellStart"/>
-      <w:r>
-        <w:t>invokeUntilResolved</w:t>
-      </w:r>
-      <w:proofErr w:type="spellEnd"/>
-      <w:r>
-        <w:t>`. Die Funktion `</w:t>
-      </w:r>
-      <w:proofErr w:type="spellStart"/>
-      <w:r>
-        <w:t>getServiceUrls</w:t>
-      </w:r>
-      <w:proofErr w:type="spellEnd"/>
-      <w:r>
-        <w:t>` funktioniert nach dem gleichen Muster, schließlich muss es auch vom Discovery-Dienst mehrere Instanzen geben. Zusätzlich werden die Antworten dieser Aufrufe noch in einem lokalen Cache abgelegt, um bei weiteren Anfragen mit demselben Dienstnamen die Liste nicht noch einmal anfordern zu müssen.</w:t>
-      </w:r>
-    </w:p>
-    <w:p>
-      <w:r>
-        <w:t xml:space="preserve">Das Auffinden und Auswählen von Services ist eine Querschnittsfunktionalität, die höchstwahrscheinlich unverändert in mehreren Diensten zum Einsatz kommen wird. Aus diesem Grunde bietet es sich an, diese Funktion durch ein </w:t>
-      </w:r>
-      <w:proofErr w:type="spellStart"/>
-      <w:r>
-        <w:t>importierbares</w:t>
-      </w:r>
-      <w:proofErr w:type="spellEnd"/>
-      <w:r>
-        <w:t xml:space="preserve"> SDK zentral für alle Teams zur Verfügung zu stellen, z.B. als </w:t>
-      </w:r>
-      <w:proofErr w:type="spellStart"/>
-      <w:r>
-        <w:t>NuGet</w:t>
-      </w:r>
-      <w:proofErr w:type="spellEnd"/>
-      <w:r>
-        <w:t>-Package, NPM-Modul oder Bower-Paket.</w:t>
-      </w:r>
-    </w:p>
-    <w:p/>
-    <w:p>
-      <w:pPr>
-        <w:pStyle w:val="berschrift2"/>
+        <w:t>Abbildung 4 ![ServiceDiscovery](images/service-discovery.png)</w:t>
+      </w:r>
+    </w:p>
+    <w:p/>
+    <w:p>
+      <w:r>
+        <w:t>Listing A1 [Service Discovery in AngularJS](listings/angular-service-discovery.txt)</w:t>
+      </w:r>
+    </w:p>
+    <w:p/>
+    <w:p>
+      <w:r>
+        <w:t>Die Funktion `ajax` holt zuerst vom Discovery-Service sämtliche verfügbaren URLs für den angegebenen Service-Namen und erzeugt daraus eine Liste von Funktionen, in denen jeweils der HTTP-Aufruf an die entsprechende URL initiiert wird. Die eigentliche Fallback-Logik besteht aus der Verkettung dieser Funktionen, wobei die nächste immer nur dann aufgerufen wird, wenn der vorherige Aufruf zu einem Fehler geführt hat. Dies lässt sich in JavaScript elegant durch die Verkettung von Promises implementieren und geschieht in der Funktion `invokeUntilResolved`. Die Funktion `getServiceUrls` funktioniert nach dem gleichen Muster, schließlich muss es auch vom Discovery-Dienst mehrere Instanzen geben. Zusätzlich werden die Antworten dieser Aufrufe noch in einem lokalen Cache abgelegt, um bei weiteren Anfragen mit demselben Dienstnamen die Liste nicht noch einmal anfordern zu müssen.</w:t>
+      </w:r>
+    </w:p>
+    <w:p>
+      <w:r>
+        <w:t>Das Auffinden und Auswählen von Services ist eine Querschnittsfunktionalität, die höchstwahrscheinlich unverändert in mehreren Diensten zum Einsatz kommen wird. Aus diesem Grunde bietet es sich an, diese Funktion durch ein importierbares SDK zentral für alle Teams zur Verfügung zu stellen, z.B. als NuGet-Package, NPM-Modul oder Bower-Paket.</w:t>
+      </w:r>
+    </w:p>
+    <w:p/>
+    <w:p>
+      <w:pPr>
+        <w:pStyle w:val="Heading2"/>
       </w:pPr>
       <w:r>
         <w:t>Integration in der UI</w:t>
@@ -973,15 +1068,7 @@
         <w:t>Orchestration</w:t>
       </w:r>
       <w:r>
-        <w:t xml:space="preserve"> in der Benutzeroberfläche sprechen, z.B. wenn Dienste aus Sicherheitsgründen nicht direkt öffentlich angesprochen werden können. In unserem Beispiel sind der Produktkatalog, der Einkaufswagen sowie die Bestellannahme weitestgehend voneinander getrennt. In der Nutzeroberfläche werden Daten aus verschiedenen Bereichen komponentenorientiert angezeigt (hier z.B. in verschiedenen </w:t>
-      </w:r>
-      <w:proofErr w:type="spellStart"/>
-      <w:r>
-        <w:t>AngularJS</w:t>
-      </w:r>
-      <w:proofErr w:type="spellEnd"/>
-      <w:r>
-        <w:t>-Direktiven). Kommen im Laufe der Zeit weitere Dienste hinzu (wie z.B. eine Wuns</w:t>
+        <w:t xml:space="preserve"> in der Benutzeroberfläche sprechen, z.B. wenn Dienste aus Sicherheitsgründen nicht direkt öffentlich angesprochen werden können. In unserem Beispiel sind der Produktkatalog, der Einkaufswagen sowie die Bestellannahme weitestgehend voneinander getrennt. In der Nutzeroberfläche werden Daten aus verschiedenen Bereichen komponentenorientiert angezeigt (hier z.B. in verschiedenen AngularJS-Direktiven). Kommen im Laufe der Zeit weitere Dienste hinzu (wie z.B. eine Wuns</w:t>
       </w:r>
       <w:r>
         <w:t xml:space="preserve">chliste oder ein Couponsystem), </w:t>
@@ -999,7 +1086,7 @@
     <w:p/>
     <w:p>
       <w:pPr>
-        <w:pStyle w:val="berschrift2"/>
+        <w:pStyle w:val="Heading2"/>
       </w:pPr>
       <w:r>
         <w:t>Datenreplikation</w:t>
@@ -1026,95 +1113,28 @@
         <w:t xml:space="preserve">im </w:t>
       </w:r>
       <w:r>
-        <w:t xml:space="preserve">Dateisystem oder gar in einer lokalen Datenbank, die nur der jeweiligen Service-Instanz zugänglich ist. Es handelt sich dabei jedoch um temporäre Daten. Beim Herunterfahren des Dienstes oder der Veröffentlichung einer neuen Version sind diese verloren. Ebenso kann es sein, dass die Kopie der Daten nicht mehr dem aktuellen Stand der "Master-Daten" entspricht, falls sich diese in der Zwischenzeit geändert haben sollten. Dies erfordert ein Umdenken auf Seite der Entwickler verglichen mit dem zentralen Ansatz: Die Behandlung von Inkonsistenzen wird zum elementaren Bestandteil der Programmlogik. In unserem CD-Shop-Beispiel kommt etwa dem </w:t>
-      </w:r>
-      <w:proofErr w:type="spellStart"/>
-      <w:r>
-        <w:t>SearchService</w:t>
-      </w:r>
-      <w:proofErr w:type="spellEnd"/>
-      <w:r>
-        <w:t xml:space="preserve"> die Aufgabe zu, auf Anfrage die aktuell angebotenen Produkte herauszugeben. Dazu wird bei jedem Start des Dienstes eine Replikation des Produktkatalogs, hier eine als "Data-Warehouse" dienende </w:t>
-      </w:r>
-      <w:proofErr w:type="spellStart"/>
-      <w:r>
-        <w:t>CouchDB</w:t>
-      </w:r>
-      <w:proofErr w:type="spellEnd"/>
-      <w:r>
-        <w:t xml:space="preserve">, im lokalen Speicher erstellt (siehe Listing A2). Gleichzeitig werden diese Produktdaten durch Aufrufe an den </w:t>
-      </w:r>
-      <w:proofErr w:type="spellStart"/>
-      <w:r>
-        <w:t>CoverService</w:t>
-      </w:r>
-      <w:proofErr w:type="spellEnd"/>
-      <w:r>
-        <w:t xml:space="preserve"> mit Bildinformationen angereichert. Sind die Daten irgendwann zu alt, kann ein erneuter Replikationsdurchlauf angestoßen werden. Alternativ dazu könnte der Service in bestimmten Intervallen eigenständig seinen Bestand aktualisieren. In Listing A2 wird zudem die gesamte Replikation in einer anonymen Funktion ausgeführt, welche im Fehlerfall in zeitlichen Abständen automatisch wiederholt wird. Hierzu benutzen wir das </w:t>
-      </w:r>
-      <w:proofErr w:type="spellStart"/>
-      <w:r>
-        <w:t>NuGet</w:t>
-      </w:r>
-      <w:proofErr w:type="spellEnd"/>
-      <w:r>
-        <w:t>-Package [</w:t>
-      </w:r>
-      <w:proofErr w:type="spellStart"/>
-      <w:r>
-        <w:t>ReliabilityPatterns</w:t>
-      </w:r>
-      <w:proofErr w:type="spellEnd"/>
-      <w:r>
-        <w:t>](https://www.nuget.org/packages/ReliabilityPatterns/).</w:t>
-      </w:r>
-    </w:p>
-    <w:p/>
-    <w:p>
-      <w:r>
-        <w:t>Listing A2 [Data Replikation in .NET](</w:t>
-      </w:r>
-      <w:proofErr w:type="spellStart"/>
-      <w:r>
-        <w:t>listings</w:t>
-      </w:r>
-      <w:proofErr w:type="spellEnd"/>
-      <w:r>
-        <w:t>/</w:t>
-      </w:r>
-      <w:r>
-        <w:t>data-replication-dotnet</w:t>
-      </w:r>
-      <w:r>
-        <w:t>.txt)</w:t>
-      </w:r>
-    </w:p>
-    <w:p/>
-    <w:p>
-      <w:r>
-        <w:t xml:space="preserve">Eine etwas andere Strategie verfolgt der </w:t>
-      </w:r>
-      <w:proofErr w:type="spellStart"/>
-      <w:r>
-        <w:t>CoverService</w:t>
-      </w:r>
-      <w:proofErr w:type="spellEnd"/>
-      <w:r>
-        <w:t xml:space="preserve">. Dieser dient als Proxy zu einem externen Dienst, von dem URLs zu CD-Cover-Bildern abgefragt werden können. Die Informationen werden hier nicht komplett repliziert, sondern erst auf Anfrage geholt. Von da an wird dann bei Folgeanfragen eine im lokalen Cache vorgehaltene Version des Datensatzes zurückgegeben. Ist der externe Dienst nicht erreichbar oder liefert er keine verwertbaren Daten, so wird hier einfach ein Standardbild als </w:t>
-      </w:r>
-      <w:proofErr w:type="spellStart"/>
-      <w:r>
-        <w:t>Fallback</w:t>
-      </w:r>
-      <w:proofErr w:type="spellEnd"/>
-      <w:r>
-        <w:t xml:space="preserve"> verwendet, da die Informationen nicht geschäftskritisch sind: Der Benutzer ist immer noch in der Lage, die CD zu bestellen, auch wenn das Coverbild nicht angezeigt werden kann.</w:t>
-      </w:r>
-    </w:p>
-    <w:p/>
-    <w:p>
-      <w:pPr>
-        <w:pStyle w:val="berschrift2"/>
+        <w:t>Dateisystem oder gar in einer lokalen Datenbank, die nur der jeweiligen Service-Instanz zugänglich ist. Es handelt sich dabei jedoch um temporäre Daten. Beim Herunterfahren des Dienstes oder der Veröffentlichung einer neuen Version sind diese verloren. Ebenso kann es sein, dass die Kopie der Daten nicht mehr dem aktuellen Stand der "Master-Daten" entspricht, falls sich diese in der Zwischenzeit geändert haben sollten. Dies erfordert ein Umdenken auf Seite der Entwickler verglichen mit dem zentralen Ansatz: Die Behandlung von Inkonsistenzen wird zum elementaren Bestandteil der Programmlogik. In unserem CD-Shop-Beispiel kommt etwa dem SearchService die Aufgabe zu, auf Anfrage die aktuell angebotenen Produkte herauszugeben. Dazu wird bei jedem Start des Dienstes eine Replikation des Produktkatalogs, hier eine als "Data-Warehouse" dienende CouchDB, im lokalen Speicher erstellt (siehe Listing A2). Gleichzeitig werden diese Produktdaten durch Aufrufe an den CoverService mit Bildinformationen angereichert. Sind die Daten irgendwann zu alt, kann ein erneuter Replikationsdurchlauf angestoßen werden. Alternativ dazu könnte der Service in bestimmten Intervallen eigenständig seinen Bestand aktualisieren. In Listing A2 wird zudem die gesamte Replikation in einer anonymen Funktion ausgeführt, welche im Fehlerfall in zeitlichen Abständen automatisch wiederholt wird. Hierzu benutzen wir das NuGet-Package [ReliabilityPatterns](https://www.nuget.org/packages/ReliabilityPatterns/).</w:t>
+      </w:r>
+    </w:p>
+    <w:p/>
+    <w:p>
+      <w:r>
+        <w:t>Listing A2 [Datenr</w:t>
+      </w:r>
+      <w:r>
+        <w:t>eplikation in .NET](listings/data-replication-dotnet.txt)</w:t>
+      </w:r>
+    </w:p>
+    <w:p/>
+    <w:p>
+      <w:r>
+        <w:t>Eine etwas andere Strategie verfolgt der CoverService. Dieser dient als Proxy zu einem externen Dienst, von dem URLs zu CD-Cover-Bildern abgefragt werden können. Die Informationen werden hier nicht komplett repliziert, sondern erst auf Anfrage geholt. Von da an wird dann bei Folgeanfragen eine im lokalen Cache vorgehaltene Version des Datensatzes zurückgegeben. Ist der externe Dienst nicht erreichbar oder liefert er keine verwertbaren Daten, so wird hier einfach ein Standardbild als Fallback verwendet, da die Informationen nicht geschäftskritisch sind: Der Benutzer ist immer noch in der Lage, die CD zu bestellen, auch wenn das Coverbild nicht angezeigt werden kann.</w:t>
+      </w:r>
+    </w:p>
+    <w:p/>
+    <w:p>
+      <w:pPr>
+        <w:pStyle w:val="Heading2"/>
       </w:pPr>
       <w:r>
         <w:t>Infrastruktur</w:t>
@@ -1141,27 +1161,28 @@
         <w:t>Betrieb</w:t>
       </w:r>
       <w:r>
-        <w:t xml:space="preserve"> völlige technologische Freiheit zu ermöglichen, hat sich die Verwendung  von VM Containern als besonders flexibel erwiesen. Dabei kann jede Anwendungskomponente automatisiert in beliebig vielen unterschiedlichen Version mittels HTTP API jederzeit veröffentlicht, im Service-Discovery registriert und </w:t>
-      </w:r>
-      <w:proofErr w:type="spellStart"/>
-      <w:r>
-        <w:t>deregistrie</w:t>
+        <w:t xml:space="preserve"> völlige technologische Freiheit zu ermöglichen, hat sich die Verwendung  von VM Containern als besonders flexibel erwiesen. Dabei kann jede Anwendungskomponente automatisiert in beliebig vielen unterschiedlichen Version mittels HTTP API jederzeit veröffentlicht, im Service-Discovery registriert und deregistrie</w:t>
       </w:r>
       <w:r>
         <w:t>r</w:t>
       </w:r>
       <w:r>
-        <w:t>t</w:t>
-      </w:r>
-      <w:proofErr w:type="spellEnd"/>
-      <w:r>
-        <w:t xml:space="preserve"> und in das Instrumentations- und Monitoring System ausgewertet werden. So ergeben sich 3 einfache Schritte für die Veröffentlichung.</w:t>
-      </w:r>
-    </w:p>
-    <w:p/>
-    <w:p>
-      <w:pPr>
-        <w:pStyle w:val="Listenabsatz"/>
+        <w:t xml:space="preserve">t und in das Instrumentations- und Monitoring System ausgewertet werden. So ergeben sich </w:t>
+      </w:r>
+      <w:r>
+        <w:t>drei</w:t>
+      </w:r>
+      <w:r>
+        <w:t xml:space="preserve"> einfache Schritte f</w:t>
+      </w:r>
+      <w:r>
+        <w:t>ür die Veröffentlichung:</w:t>
+      </w:r>
+    </w:p>
+    <w:p/>
+    <w:p>
+      <w:pPr>
+        <w:pStyle w:val="ListParagraph"/>
         <w:numPr>
           <w:ilvl w:val="0"/>
           <w:numId w:val="2"/>
@@ -1173,45 +1194,27 @@
     </w:p>
     <w:p>
       <w:pPr>
-        <w:pStyle w:val="Listenabsatz"/>
+        <w:pStyle w:val="ListParagraph"/>
         <w:numPr>
           <w:ilvl w:val="0"/>
           <w:numId w:val="2"/>
         </w:numPr>
       </w:pPr>
       <w:r>
-        <w:t xml:space="preserve">Version, </w:t>
-      </w:r>
-      <w:proofErr w:type="spellStart"/>
-      <w:r>
-        <w:t>Build</w:t>
-      </w:r>
-      <w:proofErr w:type="spellEnd"/>
-      <w:r>
-        <w:t xml:space="preserve"> und </w:t>
-      </w:r>
-      <w:proofErr w:type="spellStart"/>
-      <w:r>
-        <w:t>Publish</w:t>
-      </w:r>
-      <w:proofErr w:type="spellEnd"/>
-    </w:p>
-    <w:p>
-      <w:pPr>
-        <w:pStyle w:val="Listenabsatz"/>
+        <w:t>Version, Build und Publish</w:t>
+      </w:r>
+    </w:p>
+    <w:p>
+      <w:pPr>
+        <w:pStyle w:val="ListParagraph"/>
         <w:numPr>
           <w:ilvl w:val="0"/>
           <w:numId w:val="2"/>
         </w:numPr>
       </w:pPr>
       <w:r>
-        <w:t xml:space="preserve">Konfiguration und </w:t>
-      </w:r>
-      <w:proofErr w:type="spellStart"/>
-      <w:r>
-        <w:t>Deployment</w:t>
-      </w:r>
-      <w:proofErr w:type="spellEnd"/>
+        <w:t>Konfiguration und Deployment</w:t>
+      </w:r>
     </w:p>
     <w:p/>
     <w:p>
@@ -1240,7 +1243,7 @@
     <w:p/>
     <w:p>
       <w:pPr>
-        <w:pStyle w:val="Listenabsatz"/>
+        <w:pStyle w:val="ListParagraph"/>
         <w:numPr>
           <w:ilvl w:val="0"/>
           <w:numId w:val="4"/>
@@ -1252,94 +1255,50 @@
     </w:p>
     <w:p>
       <w:pPr>
-        <w:pStyle w:val="Listenabsatz"/>
+        <w:pStyle w:val="ListParagraph"/>
         <w:numPr>
           <w:ilvl w:val="0"/>
           <w:numId w:val="4"/>
         </w:numPr>
       </w:pPr>
       <w:r>
-        <w:t xml:space="preserve">Consul.io für automatisches Service-Discovery und </w:t>
-      </w:r>
-      <w:proofErr w:type="spellStart"/>
-      <w:r>
-        <w:t>Health</w:t>
-      </w:r>
-      <w:proofErr w:type="spellEnd"/>
-      <w:r>
-        <w:t>-Checks</w:t>
-      </w:r>
-    </w:p>
-    <w:p>
-      <w:pPr>
-        <w:pStyle w:val="Listenabsatz"/>
+        <w:t>Consul.io für automatisches Service-Discovery und Health-Checks</w:t>
+      </w:r>
+    </w:p>
+    <w:p>
+      <w:pPr>
+        <w:pStyle w:val="ListParagraph"/>
         <w:numPr>
           <w:ilvl w:val="0"/>
           <w:numId w:val="4"/>
         </w:numPr>
       </w:pPr>
-      <w:proofErr w:type="spellStart"/>
-      <w:r>
-        <w:t>Shipyard</w:t>
-      </w:r>
-      <w:proofErr w:type="spellEnd"/>
-      <w:r>
-        <w:t xml:space="preserve"> für </w:t>
-      </w:r>
-      <w:proofErr w:type="spellStart"/>
-      <w:r>
-        <w:t>Continuous</w:t>
-      </w:r>
-      <w:proofErr w:type="spellEnd"/>
-      <w:r>
-        <w:t xml:space="preserve"> </w:t>
-      </w:r>
-      <w:proofErr w:type="spellStart"/>
-      <w:r>
-        <w:t>Delivery</w:t>
-      </w:r>
-      <w:proofErr w:type="spellEnd"/>
-      <w:r>
-        <w:t xml:space="preserve"> via HTTP-API</w:t>
-      </w:r>
-    </w:p>
-    <w:p>
-      <w:pPr>
-        <w:pStyle w:val="Listenabsatz"/>
+      <w:r>
+        <w:t>Shipyard für Continuous Delivery via HTTP-API</w:t>
+      </w:r>
+    </w:p>
+    <w:p>
+      <w:pPr>
+        <w:pStyle w:val="ListParagraph"/>
         <w:numPr>
           <w:ilvl w:val="0"/>
           <w:numId w:val="4"/>
         </w:numPr>
       </w:pPr>
-      <w:proofErr w:type="spellStart"/>
-      <w:r>
-        <w:t>FluentD</w:t>
-      </w:r>
-      <w:proofErr w:type="spellEnd"/>
-      <w:r>
-        <w:t xml:space="preserve"> als Container-Log-</w:t>
-      </w:r>
-      <w:proofErr w:type="spellStart"/>
-      <w:r>
-        <w:t>Collector</w:t>
-      </w:r>
-      <w:proofErr w:type="spellEnd"/>
-    </w:p>
-    <w:p>
-      <w:pPr>
-        <w:pStyle w:val="Listenabsatz"/>
+      <w:r>
+        <w:t>FluentD als Container-Log-Collector</w:t>
+      </w:r>
+    </w:p>
+    <w:p>
+      <w:pPr>
+        <w:pStyle w:val="ListParagraph"/>
         <w:numPr>
           <w:ilvl w:val="0"/>
           <w:numId w:val="4"/>
         </w:numPr>
       </w:pPr>
-      <w:proofErr w:type="spellStart"/>
-      <w:r>
-        <w:t>ElasticSearch-LogStash-Kibana</w:t>
-      </w:r>
-      <w:proofErr w:type="spellEnd"/>
-      <w:r>
-        <w:t xml:space="preserve"> für das Monitoring </w:t>
+      <w:r>
+        <w:t xml:space="preserve">ElasticSearch-LogStash-Kibana für das Monitoring </w:t>
       </w:r>
     </w:p>
     <w:p/>
@@ -1351,7 +1310,7 @@
     <w:p/>
     <w:p>
       <w:pPr>
-        <w:pStyle w:val="Listenabsatz"/>
+        <w:pStyle w:val="ListParagraph"/>
         <w:numPr>
           <w:ilvl w:val="0"/>
           <w:numId w:val="2"/>
@@ -1360,23 +1319,15 @@
       <w:r>
         <w:t xml:space="preserve">Log </w:t>
       </w:r>
-      <w:proofErr w:type="spellStart"/>
-      <w:r>
-        <w:t>to</w:t>
-      </w:r>
-      <w:proofErr w:type="spellEnd"/>
-      <w:r>
-        <w:t xml:space="preserve"> </w:t>
-      </w:r>
-      <w:proofErr w:type="spellStart"/>
-      <w:r>
-        <w:t>StdOut</w:t>
-      </w:r>
-      <w:proofErr w:type="spellEnd"/>
-    </w:p>
-    <w:p>
-      <w:pPr>
-        <w:pStyle w:val="Listenabsatz"/>
+      <w:bookmarkStart w:id="0" w:name="_GoBack"/>
+      <w:bookmarkEnd w:id="0"/>
+      <w:r>
+        <w:t>to StdOut</w:t>
+      </w:r>
+    </w:p>
+    <w:p>
+      <w:pPr>
+        <w:pStyle w:val="ListParagraph"/>
         <w:numPr>
           <w:ilvl w:val="0"/>
           <w:numId w:val="2"/>
@@ -1391,19 +1342,22 @@
     </w:p>
     <w:p>
       <w:pPr>
-        <w:pStyle w:val="Listenabsatz"/>
+        <w:pStyle w:val="ListParagraph"/>
         <w:numPr>
           <w:ilvl w:val="0"/>
           <w:numId w:val="2"/>
         </w:numPr>
       </w:pPr>
       <w:r>
-        <w:t>HTTP Kommunikation via Service-Discovery, Timeouts und Fallbacks</w:t>
-      </w:r>
-    </w:p>
-    <w:p>
-      <w:pPr>
-        <w:pStyle w:val="Listenabsatz"/>
+        <w:t>HTTP-</w:t>
+      </w:r>
+      <w:r>
+        <w:t>Kommunikation via Service-Discovery, Timeouts und Fallbacks</w:t>
+      </w:r>
+    </w:p>
+    <w:p>
+      <w:pPr>
+        <w:pStyle w:val="ListParagraph"/>
         <w:numPr>
           <w:ilvl w:val="0"/>
           <w:numId w:val="2"/>
@@ -1415,41 +1369,31 @@
     </w:p>
     <w:p>
       <w:pPr>
-        <w:pStyle w:val="Listenabsatz"/>
+        <w:pStyle w:val="ListParagraph"/>
         <w:numPr>
           <w:ilvl w:val="0"/>
           <w:numId w:val="2"/>
         </w:numPr>
       </w:pPr>
-      <w:proofErr w:type="spellStart"/>
-      <w:r>
-        <w:t>Health</w:t>
-      </w:r>
-      <w:proofErr w:type="spellEnd"/>
-      <w:r>
-        <w:t>-Check als HTTP Endpunkt</w:t>
-      </w:r>
-    </w:p>
-    <w:p>
-      <w:pPr>
-        <w:pStyle w:val="Listenabsatz"/>
+      <w:r>
+        <w:t>Health-Check als HTTP Endpunkt</w:t>
+      </w:r>
+    </w:p>
+    <w:p>
+      <w:pPr>
+        <w:pStyle w:val="ListParagraph"/>
         <w:numPr>
           <w:ilvl w:val="0"/>
           <w:numId w:val="2"/>
         </w:numPr>
       </w:pPr>
-      <w:proofErr w:type="spellStart"/>
-      <w:r>
-        <w:t>Graceful-Shutdown</w:t>
-      </w:r>
-      <w:proofErr w:type="spellEnd"/>
-      <w:r>
-        <w:t xml:space="preserve"> (nach Bedarf)</w:t>
-      </w:r>
-    </w:p>
-    <w:p>
-      <w:pPr>
-        <w:pStyle w:val="Listenabsatz"/>
+      <w:r>
+        <w:t>Graceful-Shutdown (nach Bedarf)</w:t>
+      </w:r>
+    </w:p>
+    <w:p>
+      <w:pPr>
+        <w:pStyle w:val="ListParagraph"/>
         <w:numPr>
           <w:ilvl w:val="0"/>
           <w:numId w:val="2"/>
@@ -1466,7 +1410,7 @@
     </w:p>
     <w:p>
       <w:pPr>
-        <w:pStyle w:val="berschrift2"/>
+        <w:pStyle w:val="Heading2"/>
       </w:pPr>
       <w:r>
         <w:t>Fazit</w:t>
@@ -1523,7 +1467,7 @@
     <w:p/>
     <w:p>
       <w:pPr>
-        <w:pStyle w:val="Listenabsatz"/>
+        <w:pStyle w:val="ListParagraph"/>
         <w:numPr>
           <w:ilvl w:val="0"/>
           <w:numId w:val="5"/>
@@ -1535,7 +1479,7 @@
     </w:p>
     <w:p>
       <w:pPr>
-        <w:pStyle w:val="Listenabsatz"/>
+        <w:pStyle w:val="ListParagraph"/>
         <w:numPr>
           <w:ilvl w:val="0"/>
           <w:numId w:val="5"/>
@@ -1547,7 +1491,7 @@
     </w:p>
     <w:p>
       <w:pPr>
-        <w:pStyle w:val="Listenabsatz"/>
+        <w:pStyle w:val="ListParagraph"/>
         <w:numPr>
           <w:ilvl w:val="0"/>
           <w:numId w:val="5"/>
@@ -1559,24 +1503,19 @@
     </w:p>
     <w:p>
       <w:pPr>
-        <w:pStyle w:val="Listenabsatz"/>
+        <w:pStyle w:val="ListParagraph"/>
         <w:numPr>
           <w:ilvl w:val="0"/>
           <w:numId w:val="5"/>
         </w:numPr>
       </w:pPr>
-      <w:proofErr w:type="spellStart"/>
-      <w:r>
-        <w:t>Asynchronität</w:t>
-      </w:r>
-      <w:proofErr w:type="spellEnd"/>
-      <w:r>
-        <w:t xml:space="preserve"> statt Transaktionen</w:t>
-      </w:r>
-    </w:p>
-    <w:p>
-      <w:pPr>
-        <w:pStyle w:val="Listenabsatz"/>
+      <w:r>
+        <w:t>Asynchronität statt Transaktionen</w:t>
+      </w:r>
+    </w:p>
+    <w:p>
+      <w:pPr>
+        <w:pStyle w:val="ListParagraph"/>
         <w:numPr>
           <w:ilvl w:val="0"/>
           <w:numId w:val="5"/>
@@ -1595,29 +1534,8 @@
         <w:t>von</w:t>
       </w:r>
       <w:r>
-        <w:t xml:space="preserve"> </w:t>
-      </w:r>
-      <w:proofErr w:type="spellStart"/>
-      <w:r>
-        <w:t>Continuous</w:t>
-      </w:r>
-      <w:proofErr w:type="spellEnd"/>
-      <w:r>
-        <w:t xml:space="preserve"> Integration und </w:t>
-      </w:r>
-      <w:proofErr w:type="spellStart"/>
-      <w:r>
-        <w:t>Continuous</w:t>
-      </w:r>
-      <w:proofErr w:type="spellEnd"/>
-      <w:r>
-        <w:t xml:space="preserve"> </w:t>
-      </w:r>
-      <w:proofErr w:type="spellStart"/>
-      <w:r>
-        <w:t>Delivery</w:t>
-      </w:r>
-      <w:proofErr w:type="spellEnd"/>
+        <w:t xml:space="preserve"> Continuous Integration und Continuous Delivery</w:t>
+      </w:r>
       <w:r>
         <w:t xml:space="preserve"> samt </w:t>
       </w:r>
@@ -1703,8 +1621,233 @@
 </file>
 
 <file path=word/numbering.xml><?xml version="1.0" encoding="utf-8"?>
-<w:numbering xmlns:wpc="http://schemas.microsoft.com/office/word/2010/wordprocessingCanvas" xmlns:mo="http://schemas.microsoft.com/office/mac/office/2008/main" xmlns:mc="http://schemas.openxmlformats.org/markup-compatibility/2006" xmlns:mv="urn:schemas-microsoft-com:mac:vml" xmlns:o="urn:schemas-microsoft-com:office:office" xmlns:r="http://schemas.openxmlformats.org/officeDocument/2006/relationships" xmlns:m="http://schemas.openxmlformats.org/officeDocument/2006/math" xmlns:v="urn:schemas-microsoft-com:vml" xmlns:wp14="http://schemas.microsoft.com/office/word/2010/wordprocessingDrawing" xmlns:wp="http://schemas.openxmlformats.org/drawingml/2006/wordprocessingDrawing" xmlns:w10="urn:schemas-microsoft-com:office:word" xmlns:w="http://schemas.openxmlformats.org/wordprocessingml/2006/main" xmlns:w14="http://schemas.microsoft.com/office/word/2010/wordml" xmlns:wpg="http://schemas.microsoft.com/office/word/2010/wordprocessingGroup" xmlns:wpi="http://schemas.microsoft.com/office/word/2010/wordprocessingInk" xmlns:wne="http://schemas.microsoft.com/office/word/2006/wordml" xmlns:wps="http://schemas.microsoft.com/office/word/2010/wordprocessingShape" mc:Ignorable="w14 wp14">
+<w:numbering xmlns:wpc="http://schemas.microsoft.com/office/word/2010/wordprocessingCanvas" xmlns:mc="http://schemas.openxmlformats.org/markup-compatibility/2006" xmlns:o="urn:schemas-microsoft-com:office:office" xmlns:r="http://schemas.openxmlformats.org/officeDocument/2006/relationships" xmlns:m="http://schemas.openxmlformats.org/officeDocument/2006/math" xmlns:v="urn:schemas-microsoft-com:vml" xmlns:wp14="http://schemas.microsoft.com/office/word/2010/wordprocessingDrawing" xmlns:wp="http://schemas.openxmlformats.org/drawingml/2006/wordprocessingDrawing" xmlns:w10="urn:schemas-microsoft-com:office:word" xmlns:w="http://schemas.openxmlformats.org/wordprocessingml/2006/main" xmlns:w14="http://schemas.microsoft.com/office/word/2010/wordml" xmlns:wpg="http://schemas.microsoft.com/office/word/2010/wordprocessingGroup" xmlns:wpi="http://schemas.microsoft.com/office/word/2010/wordprocessingInk" xmlns:wne="http://schemas.microsoft.com/office/word/2006/wordml" xmlns:wps="http://schemas.microsoft.com/office/word/2010/wordprocessingShape" mc:Ignorable="w14 wp14">
   <w:abstractNum w:abstractNumId="0">
+    <w:nsid w:val="1E736B81"/>
+    <w:multiLevelType w:val="hybridMultilevel"/>
+    <w:tmpl w:val="163425FC"/>
+    <w:lvl w:ilvl="0" w:tplc="2E8875EA">
+      <w:numFmt w:val="bullet"/>
+      <w:lvlText w:val=""/>
+      <w:lvlJc w:val="left"/>
+      <w:pPr>
+        <w:ind w:left="720" w:hanging="360"/>
+      </w:pPr>
+      <w:rPr>
+        <w:rFonts w:ascii="Symbol" w:eastAsiaTheme="minorEastAsia" w:hAnsi="Symbol" w:cstheme="minorBidi" w:hint="default"/>
+      </w:rPr>
+    </w:lvl>
+    <w:lvl w:ilvl="1" w:tplc="04090003" w:tentative="1">
+      <w:start w:val="1"/>
+      <w:numFmt w:val="bullet"/>
+      <w:lvlText w:val="o"/>
+      <w:lvlJc w:val="left"/>
+      <w:pPr>
+        <w:ind w:left="1440" w:hanging="360"/>
+      </w:pPr>
+      <w:rPr>
+        <w:rFonts w:ascii="Courier New" w:hAnsi="Courier New" w:cs="Courier New" w:hint="default"/>
+      </w:rPr>
+    </w:lvl>
+    <w:lvl w:ilvl="2" w:tplc="04090005" w:tentative="1">
+      <w:start w:val="1"/>
+      <w:numFmt w:val="bullet"/>
+      <w:lvlText w:val=""/>
+      <w:lvlJc w:val="left"/>
+      <w:pPr>
+        <w:ind w:left="2160" w:hanging="360"/>
+      </w:pPr>
+      <w:rPr>
+        <w:rFonts w:ascii="Wingdings" w:hAnsi="Wingdings" w:hint="default"/>
+      </w:rPr>
+    </w:lvl>
+    <w:lvl w:ilvl="3" w:tplc="04090001" w:tentative="1">
+      <w:start w:val="1"/>
+      <w:numFmt w:val="bullet"/>
+      <w:lvlText w:val=""/>
+      <w:lvlJc w:val="left"/>
+      <w:pPr>
+        <w:ind w:left="2880" w:hanging="360"/>
+      </w:pPr>
+      <w:rPr>
+        <w:rFonts w:ascii="Symbol" w:hAnsi="Symbol" w:hint="default"/>
+      </w:rPr>
+    </w:lvl>
+    <w:lvl w:ilvl="4" w:tplc="04090003" w:tentative="1">
+      <w:start w:val="1"/>
+      <w:numFmt w:val="bullet"/>
+      <w:lvlText w:val="o"/>
+      <w:lvlJc w:val="left"/>
+      <w:pPr>
+        <w:ind w:left="3600" w:hanging="360"/>
+      </w:pPr>
+      <w:rPr>
+        <w:rFonts w:ascii="Courier New" w:hAnsi="Courier New" w:cs="Courier New" w:hint="default"/>
+      </w:rPr>
+    </w:lvl>
+    <w:lvl w:ilvl="5" w:tplc="04090005" w:tentative="1">
+      <w:start w:val="1"/>
+      <w:numFmt w:val="bullet"/>
+      <w:lvlText w:val=""/>
+      <w:lvlJc w:val="left"/>
+      <w:pPr>
+        <w:ind w:left="4320" w:hanging="360"/>
+      </w:pPr>
+      <w:rPr>
+        <w:rFonts w:ascii="Wingdings" w:hAnsi="Wingdings" w:hint="default"/>
+      </w:rPr>
+    </w:lvl>
+    <w:lvl w:ilvl="6" w:tplc="04090001" w:tentative="1">
+      <w:start w:val="1"/>
+      <w:numFmt w:val="bullet"/>
+      <w:lvlText w:val=""/>
+      <w:lvlJc w:val="left"/>
+      <w:pPr>
+        <w:ind w:left="5040" w:hanging="360"/>
+      </w:pPr>
+      <w:rPr>
+        <w:rFonts w:ascii="Symbol" w:hAnsi="Symbol" w:hint="default"/>
+      </w:rPr>
+    </w:lvl>
+    <w:lvl w:ilvl="7" w:tplc="04090003" w:tentative="1">
+      <w:start w:val="1"/>
+      <w:numFmt w:val="bullet"/>
+      <w:lvlText w:val="o"/>
+      <w:lvlJc w:val="left"/>
+      <w:pPr>
+        <w:ind w:left="5760" w:hanging="360"/>
+      </w:pPr>
+      <w:rPr>
+        <w:rFonts w:ascii="Courier New" w:hAnsi="Courier New" w:cs="Courier New" w:hint="default"/>
+      </w:rPr>
+    </w:lvl>
+    <w:lvl w:ilvl="8" w:tplc="04090005" w:tentative="1">
+      <w:start w:val="1"/>
+      <w:numFmt w:val="bullet"/>
+      <w:lvlText w:val=""/>
+      <w:lvlJc w:val="left"/>
+      <w:pPr>
+        <w:ind w:left="6480" w:hanging="360"/>
+      </w:pPr>
+      <w:rPr>
+        <w:rFonts w:ascii="Wingdings" w:hAnsi="Wingdings" w:hint="default"/>
+      </w:rPr>
+    </w:lvl>
+  </w:abstractNum>
+  <w:abstractNum w:abstractNumId="1">
+    <w:nsid w:val="370C05FE"/>
+    <w:multiLevelType w:val="hybridMultilevel"/>
+    <w:tmpl w:val="030C25EE"/>
+    <w:lvl w:ilvl="0" w:tplc="04090001">
+      <w:start w:val="1"/>
+      <w:numFmt w:val="bullet"/>
+      <w:lvlText w:val=""/>
+      <w:lvlJc w:val="left"/>
+      <w:pPr>
+        <w:ind w:left="720" w:hanging="360"/>
+      </w:pPr>
+      <w:rPr>
+        <w:rFonts w:ascii="Symbol" w:hAnsi="Symbol" w:hint="default"/>
+      </w:rPr>
+    </w:lvl>
+    <w:lvl w:ilvl="1" w:tplc="04090003" w:tentative="1">
+      <w:start w:val="1"/>
+      <w:numFmt w:val="bullet"/>
+      <w:lvlText w:val="o"/>
+      <w:lvlJc w:val="left"/>
+      <w:pPr>
+        <w:ind w:left="1440" w:hanging="360"/>
+      </w:pPr>
+      <w:rPr>
+        <w:rFonts w:ascii="Courier New" w:hAnsi="Courier New" w:cs="Courier New" w:hint="default"/>
+      </w:rPr>
+    </w:lvl>
+    <w:lvl w:ilvl="2" w:tplc="04090005" w:tentative="1">
+      <w:start w:val="1"/>
+      <w:numFmt w:val="bullet"/>
+      <w:lvlText w:val=""/>
+      <w:lvlJc w:val="left"/>
+      <w:pPr>
+        <w:ind w:left="2160" w:hanging="360"/>
+      </w:pPr>
+      <w:rPr>
+        <w:rFonts w:ascii="Wingdings" w:hAnsi="Wingdings" w:hint="default"/>
+      </w:rPr>
+    </w:lvl>
+    <w:lvl w:ilvl="3" w:tplc="04090001" w:tentative="1">
+      <w:start w:val="1"/>
+      <w:numFmt w:val="bullet"/>
+      <w:lvlText w:val=""/>
+      <w:lvlJc w:val="left"/>
+      <w:pPr>
+        <w:ind w:left="2880" w:hanging="360"/>
+      </w:pPr>
+      <w:rPr>
+        <w:rFonts w:ascii="Symbol" w:hAnsi="Symbol" w:hint="default"/>
+      </w:rPr>
+    </w:lvl>
+    <w:lvl w:ilvl="4" w:tplc="04090003" w:tentative="1">
+      <w:start w:val="1"/>
+      <w:numFmt w:val="bullet"/>
+      <w:lvlText w:val="o"/>
+      <w:lvlJc w:val="left"/>
+      <w:pPr>
+        <w:ind w:left="3600" w:hanging="360"/>
+      </w:pPr>
+      <w:rPr>
+        <w:rFonts w:ascii="Courier New" w:hAnsi="Courier New" w:cs="Courier New" w:hint="default"/>
+      </w:rPr>
+    </w:lvl>
+    <w:lvl w:ilvl="5" w:tplc="04090005" w:tentative="1">
+      <w:start w:val="1"/>
+      <w:numFmt w:val="bullet"/>
+      <w:lvlText w:val=""/>
+      <w:lvlJc w:val="left"/>
+      <w:pPr>
+        <w:ind w:left="4320" w:hanging="360"/>
+      </w:pPr>
+      <w:rPr>
+        <w:rFonts w:ascii="Wingdings" w:hAnsi="Wingdings" w:hint="default"/>
+      </w:rPr>
+    </w:lvl>
+    <w:lvl w:ilvl="6" w:tplc="04090001" w:tentative="1">
+      <w:start w:val="1"/>
+      <w:numFmt w:val="bullet"/>
+      <w:lvlText w:val=""/>
+      <w:lvlJc w:val="left"/>
+      <w:pPr>
+        <w:ind w:left="5040" w:hanging="360"/>
+      </w:pPr>
+      <w:rPr>
+        <w:rFonts w:ascii="Symbol" w:hAnsi="Symbol" w:hint="default"/>
+      </w:rPr>
+    </w:lvl>
+    <w:lvl w:ilvl="7" w:tplc="04090003" w:tentative="1">
+      <w:start w:val="1"/>
+      <w:numFmt w:val="bullet"/>
+      <w:lvlText w:val="o"/>
+      <w:lvlJc w:val="left"/>
+      <w:pPr>
+        <w:ind w:left="5760" w:hanging="360"/>
+      </w:pPr>
+      <w:rPr>
+        <w:rFonts w:ascii="Courier New" w:hAnsi="Courier New" w:cs="Courier New" w:hint="default"/>
+      </w:rPr>
+    </w:lvl>
+    <w:lvl w:ilvl="8" w:tplc="04090005" w:tentative="1">
+      <w:start w:val="1"/>
+      <w:numFmt w:val="bullet"/>
+      <w:lvlText w:val=""/>
+      <w:lvlJc w:val="left"/>
+      <w:pPr>
+        <w:ind w:left="6480" w:hanging="360"/>
+      </w:pPr>
+      <w:rPr>
+        <w:rFonts w:ascii="Wingdings" w:hAnsi="Wingdings" w:hint="default"/>
+      </w:rPr>
+    </w:lvl>
+  </w:abstractNum>
+  <w:abstractNum w:abstractNumId="2">
     <w:nsid w:val="3B277435"/>
     <w:multiLevelType w:val="hybridMultilevel"/>
     <w:tmpl w:val="A38A93D6"/>
@@ -1816,7 +1959,7 @@
       </w:rPr>
     </w:lvl>
   </w:abstractNum>
-  <w:abstractNum w:abstractNumId="1">
+  <w:abstractNum w:abstractNumId="3">
     <w:nsid w:val="3F0C6B57"/>
     <w:multiLevelType w:val="hybridMultilevel"/>
     <w:tmpl w:val="8856D36A"/>
@@ -1928,7 +2071,7 @@
       </w:rPr>
     </w:lvl>
   </w:abstractNum>
-  <w:abstractNum w:abstractNumId="2">
+  <w:abstractNum w:abstractNumId="4">
     <w:nsid w:val="45273C0B"/>
     <w:multiLevelType w:val="hybridMultilevel"/>
     <w:tmpl w:val="40AC700E"/>
@@ -2041,7 +2184,7 @@
       </w:rPr>
     </w:lvl>
   </w:abstractNum>
-  <w:abstractNum w:abstractNumId="3">
+  <w:abstractNum w:abstractNumId="5">
     <w:nsid w:val="55031BA2"/>
     <w:multiLevelType w:val="hybridMultilevel"/>
     <w:tmpl w:val="B78E39AE"/>
@@ -2153,7 +2296,7 @@
       </w:rPr>
     </w:lvl>
   </w:abstractNum>
-  <w:abstractNum w:abstractNumId="4">
+  <w:abstractNum w:abstractNumId="6">
     <w:nsid w:val="580C08DB"/>
     <w:multiLevelType w:val="hybridMultilevel"/>
     <w:tmpl w:val="F66AE526"/>
@@ -2265,7 +2408,7 @@
       </w:rPr>
     </w:lvl>
   </w:abstractNum>
-  <w:abstractNum w:abstractNumId="5">
+  <w:abstractNum w:abstractNumId="7">
     <w:nsid w:val="5C0B68BE"/>
     <w:multiLevelType w:val="hybridMultilevel"/>
     <w:tmpl w:val="443070DE"/>
@@ -2377,7 +2520,7 @@
       </w:rPr>
     </w:lvl>
   </w:abstractNum>
-  <w:abstractNum w:abstractNumId="6">
+  <w:abstractNum w:abstractNumId="8">
     <w:nsid w:val="6BAE4BAC"/>
     <w:multiLevelType w:val="hybridMultilevel"/>
     <w:tmpl w:val="81840622"/>
@@ -2490,25 +2633,31 @@
     </w:lvl>
   </w:abstractNum>
   <w:num w:numId="1">
+    <w:abstractNumId w:val="4"/>
+  </w:num>
+  <w:num w:numId="2">
     <w:abstractNumId w:val="2"/>
   </w:num>
-  <w:num w:numId="2">
-    <w:abstractNumId w:val="0"/>
-  </w:num>
   <w:num w:numId="3">
-    <w:abstractNumId w:val="4"/>
+    <w:abstractNumId w:val="6"/>
   </w:num>
   <w:num w:numId="4">
+    <w:abstractNumId w:val="3"/>
+  </w:num>
+  <w:num w:numId="5">
+    <w:abstractNumId w:val="8"/>
+  </w:num>
+  <w:num w:numId="6">
+    <w:abstractNumId w:val="5"/>
+  </w:num>
+  <w:num w:numId="7">
+    <w:abstractNumId w:val="7"/>
+  </w:num>
+  <w:num w:numId="8">
     <w:abstractNumId w:val="1"/>
   </w:num>
-  <w:num w:numId="5">
-    <w:abstractNumId w:val="6"/>
-  </w:num>
-  <w:num w:numId="6">
-    <w:abstractNumId w:val="3"/>
-  </w:num>
-  <w:num w:numId="7">
-    <w:abstractNumId w:val="5"/>
+  <w:num w:numId="9">
+    <w:abstractNumId w:val="0"/>
   </w:num>
 </w:numbering>
 </file>
@@ -2526,7 +2675,7 @@
     </w:rPrDefault>
     <w:pPrDefault/>
   </w:docDefaults>
-  <w:latentStyles w:defLockedState="0" w:defUIPriority="99" w:defSemiHidden="1" w:defUnhideWhenUsed="1" w:defQFormat="0" w:count="276">
+  <w:latentStyles w:defLockedState="0" w:defUIPriority="99" w:defSemiHidden="1" w:defUnhideWhenUsed="1" w:defQFormat="0" w:count="267">
     <w:lsdException w:name="Normal" w:semiHidden="0" w:uiPriority="0" w:unhideWhenUsed="0" w:qFormat="1"/>
     <w:lsdException w:name="heading 1" w:semiHidden="0" w:uiPriority="9" w:unhideWhenUsed="0" w:qFormat="1"/>
     <w:lsdException w:name="heading 2" w:uiPriority="9" w:qFormat="1"/>
@@ -2665,15 +2814,15 @@
     <w:lsdException w:name="Bibliography" w:uiPriority="37"/>
     <w:lsdException w:name="TOC Heading" w:uiPriority="39" w:qFormat="1"/>
   </w:latentStyles>
-  <w:style w:type="paragraph" w:default="1" w:styleId="Standard">
+  <w:style w:type="paragraph" w:default="1" w:styleId="Normal">
     <w:name w:val="Normal"/>
     <w:qFormat/>
   </w:style>
-  <w:style w:type="paragraph" w:styleId="berschrift1">
+  <w:style w:type="paragraph" w:styleId="Heading1">
     <w:name w:val="heading 1"/>
-    <w:basedOn w:val="Standard"/>
-    <w:next w:val="Standard"/>
-    <w:link w:val="berschrift1Zeichen"/>
+    <w:basedOn w:val="Normal"/>
+    <w:next w:val="Normal"/>
+    <w:link w:val="Heading1Char"/>
     <w:uiPriority w:val="9"/>
     <w:qFormat/>
     <w:rsid w:val="00421BE3"/>
@@ -2692,11 +2841,11 @@
       <w:szCs w:val="32"/>
     </w:rPr>
   </w:style>
-  <w:style w:type="paragraph" w:styleId="berschrift2">
+  <w:style w:type="paragraph" w:styleId="Heading2">
     <w:name w:val="heading 2"/>
-    <w:basedOn w:val="Standard"/>
-    <w:next w:val="Standard"/>
-    <w:link w:val="berschrift2Zeichen"/>
+    <w:basedOn w:val="Normal"/>
+    <w:next w:val="Normal"/>
+    <w:link w:val="Heading2Char"/>
     <w:uiPriority w:val="9"/>
     <w:unhideWhenUsed/>
     <w:qFormat/>
@@ -2716,11 +2865,11 @@
       <w:szCs w:val="26"/>
     </w:rPr>
   </w:style>
-  <w:style w:type="paragraph" w:styleId="berschrift3">
+  <w:style w:type="paragraph" w:styleId="Heading3">
     <w:name w:val="heading 3"/>
-    <w:basedOn w:val="Standard"/>
-    <w:next w:val="Standard"/>
-    <w:link w:val="berschrift3Zeichen"/>
+    <w:basedOn w:val="Normal"/>
+    <w:next w:val="Normal"/>
+    <w:link w:val="Heading3Char"/>
     <w:uiPriority w:val="9"/>
     <w:unhideWhenUsed/>
     <w:qFormat/>
@@ -2738,11 +2887,11 @@
       <w:color w:val="4F81BD" w:themeColor="accent1"/>
     </w:rPr>
   </w:style>
-  <w:style w:type="paragraph" w:styleId="berschrift4">
+  <w:style w:type="paragraph" w:styleId="Heading4">
     <w:name w:val="heading 4"/>
-    <w:basedOn w:val="Standard"/>
-    <w:next w:val="Standard"/>
-    <w:link w:val="berschrift4Zeichen"/>
+    <w:basedOn w:val="Normal"/>
+    <w:next w:val="Normal"/>
+    <w:link w:val="Heading4Char"/>
     <w:uiPriority w:val="9"/>
     <w:unhideWhenUsed/>
     <w:qFormat/>
@@ -2762,12 +2911,13 @@
       <w:color w:val="4F81BD" w:themeColor="accent1"/>
     </w:rPr>
   </w:style>
-  <w:style w:type="character" w:default="1" w:styleId="Absatzstandardschriftart">
+  <w:style w:type="character" w:default="1" w:styleId="DefaultParagraphFont">
     <w:name w:val="Default Paragraph Font"/>
     <w:uiPriority w:val="1"/>
+    <w:semiHidden/>
     <w:unhideWhenUsed/>
   </w:style>
-  <w:style w:type="table" w:default="1" w:styleId="NormaleTabelle">
+  <w:style w:type="table" w:default="1" w:styleId="TableNormal">
     <w:name w:val="Normal Table"/>
     <w:uiPriority w:val="99"/>
     <w:semiHidden/>
@@ -2782,16 +2932,16 @@
       </w:tblCellMar>
     </w:tblPr>
   </w:style>
-  <w:style w:type="numbering" w:default="1" w:styleId="KeineListe">
+  <w:style w:type="numbering" w:default="1" w:styleId="NoList">
     <w:name w:val="No List"/>
     <w:uiPriority w:val="99"/>
     <w:semiHidden/>
     <w:unhideWhenUsed/>
   </w:style>
-  <w:style w:type="paragraph" w:styleId="Sprechblasentext">
+  <w:style w:type="paragraph" w:styleId="BalloonText">
     <w:name w:val="Balloon Text"/>
-    <w:basedOn w:val="Standard"/>
-    <w:link w:val="SprechblasentextZeichen"/>
+    <w:basedOn w:val="Normal"/>
+    <w:link w:val="BalloonTextChar"/>
     <w:uiPriority w:val="99"/>
     <w:semiHidden/>
     <w:unhideWhenUsed/>
@@ -2802,10 +2952,10 @@
       <w:szCs w:val="18"/>
     </w:rPr>
   </w:style>
-  <w:style w:type="character" w:customStyle="1" w:styleId="SprechblasentextZeichen">
-    <w:name w:val="Sprechblasentext Zeichen"/>
-    <w:basedOn w:val="Absatzstandardschriftart"/>
-    <w:link w:val="Sprechblasentext"/>
+  <w:style w:type="character" w:customStyle="1" w:styleId="BalloonTextChar">
+    <w:name w:val="Balloon Text Char"/>
+    <w:basedOn w:val="DefaultParagraphFont"/>
+    <w:link w:val="BalloonText"/>
     <w:uiPriority w:val="99"/>
     <w:semiHidden/>
     <w:rsid w:val="00421BE3"/>
@@ -2815,10 +2965,10 @@
       <w:szCs w:val="18"/>
     </w:rPr>
   </w:style>
-  <w:style w:type="character" w:customStyle="1" w:styleId="berschrift1Zeichen">
-    <w:name w:val="Überschrift 1 Zeichen"/>
-    <w:basedOn w:val="Absatzstandardschriftart"/>
-    <w:link w:val="berschrift1"/>
+  <w:style w:type="character" w:customStyle="1" w:styleId="Heading1Char">
+    <w:name w:val="Heading 1 Char"/>
+    <w:basedOn w:val="DefaultParagraphFont"/>
+    <w:link w:val="Heading1"/>
     <w:uiPriority w:val="9"/>
     <w:rsid w:val="00421BE3"/>
     <w:rPr>
@@ -2830,10 +2980,10 @@
       <w:szCs w:val="32"/>
     </w:rPr>
   </w:style>
-  <w:style w:type="character" w:customStyle="1" w:styleId="berschrift2Zeichen">
-    <w:name w:val="Überschrift 2 Zeichen"/>
-    <w:basedOn w:val="Absatzstandardschriftart"/>
-    <w:link w:val="berschrift2"/>
+  <w:style w:type="character" w:customStyle="1" w:styleId="Heading2Char">
+    <w:name w:val="Heading 2 Char"/>
+    <w:basedOn w:val="DefaultParagraphFont"/>
+    <w:link w:val="Heading2"/>
     <w:uiPriority w:val="9"/>
     <w:rsid w:val="00421BE3"/>
     <w:rPr>
@@ -2845,10 +2995,10 @@
       <w:szCs w:val="26"/>
     </w:rPr>
   </w:style>
-  <w:style w:type="character" w:customStyle="1" w:styleId="berschrift3Zeichen">
-    <w:name w:val="Überschrift 3 Zeichen"/>
-    <w:basedOn w:val="Absatzstandardschriftart"/>
-    <w:link w:val="berschrift3"/>
+  <w:style w:type="character" w:customStyle="1" w:styleId="Heading3Char">
+    <w:name w:val="Heading 3 Char"/>
+    <w:basedOn w:val="DefaultParagraphFont"/>
+    <w:link w:val="Heading3"/>
     <w:uiPriority w:val="9"/>
     <w:rsid w:val="00421BE3"/>
     <w:rPr>
@@ -2858,10 +3008,10 @@
       <w:color w:val="4F81BD" w:themeColor="accent1"/>
     </w:rPr>
   </w:style>
-  <w:style w:type="character" w:customStyle="1" w:styleId="berschrift4Zeichen">
-    <w:name w:val="Überschrift 4 Zeichen"/>
-    <w:basedOn w:val="Absatzstandardschriftart"/>
-    <w:link w:val="berschrift4"/>
+  <w:style w:type="character" w:customStyle="1" w:styleId="Heading4Char">
+    <w:name w:val="Heading 4 Char"/>
+    <w:basedOn w:val="DefaultParagraphFont"/>
+    <w:link w:val="Heading4"/>
     <w:uiPriority w:val="9"/>
     <w:rsid w:val="003361C1"/>
     <w:rPr>
@@ -2873,9 +3023,9 @@
       <w:color w:val="4F81BD" w:themeColor="accent1"/>
     </w:rPr>
   </w:style>
-  <w:style w:type="paragraph" w:styleId="Listenabsatz">
+  <w:style w:type="paragraph" w:styleId="ListParagraph">
     <w:name w:val="List Paragraph"/>
-    <w:basedOn w:val="Standard"/>
+    <w:basedOn w:val="Normal"/>
     <w:uiPriority w:val="34"/>
     <w:qFormat/>
     <w:rsid w:val="00B41178"/>
@@ -2888,7 +3038,7 @@
 </file>
 
 <file path=word/stylesWithEffects.xml><?xml version="1.0" encoding="utf-8"?>
-<w:styles xmlns:wpc="http://schemas.microsoft.com/office/word/2010/wordprocessingCanvas" xmlns:mo="http://schemas.microsoft.com/office/mac/office/2008/main" xmlns:mc="http://schemas.openxmlformats.org/markup-compatibility/2006" xmlns:mv="urn:schemas-microsoft-com:mac:vml" xmlns:o="urn:schemas-microsoft-com:office:office" xmlns:r="http://schemas.openxmlformats.org/officeDocument/2006/relationships" xmlns:m="http://schemas.openxmlformats.org/officeDocument/2006/math" xmlns:v="urn:schemas-microsoft-com:vml" xmlns:wp14="http://schemas.microsoft.com/office/word/2010/wordprocessingDrawing" xmlns:wp="http://schemas.openxmlformats.org/drawingml/2006/wordprocessingDrawing" xmlns:w10="urn:schemas-microsoft-com:office:word" xmlns:w="http://schemas.openxmlformats.org/wordprocessingml/2006/main" xmlns:w14="http://schemas.microsoft.com/office/word/2010/wordml" xmlns:wpg="http://schemas.microsoft.com/office/word/2010/wordprocessingGroup" xmlns:wpi="http://schemas.microsoft.com/office/word/2010/wordprocessingInk" xmlns:wne="http://schemas.microsoft.com/office/word/2006/wordml" xmlns:wps="http://schemas.microsoft.com/office/word/2010/wordprocessingShape" mc:Ignorable="w14 wp14">
+<w:styles xmlns:wpc="http://schemas.microsoft.com/office/word/2010/wordprocessingCanvas" xmlns:mc="http://schemas.openxmlformats.org/markup-compatibility/2006" xmlns:o="urn:schemas-microsoft-com:office:office" xmlns:r="http://schemas.openxmlformats.org/officeDocument/2006/relationships" xmlns:m="http://schemas.openxmlformats.org/officeDocument/2006/math" xmlns:v="urn:schemas-microsoft-com:vml" xmlns:wp14="http://schemas.microsoft.com/office/word/2010/wordprocessingDrawing" xmlns:wp="http://schemas.openxmlformats.org/drawingml/2006/wordprocessingDrawing" xmlns:w10="urn:schemas-microsoft-com:office:word" xmlns:w="http://schemas.openxmlformats.org/wordprocessingml/2006/main" xmlns:w14="http://schemas.microsoft.com/office/word/2010/wordml" xmlns:wpg="http://schemas.microsoft.com/office/word/2010/wordprocessingGroup" xmlns:wpi="http://schemas.microsoft.com/office/word/2010/wordprocessingInk" xmlns:wne="http://schemas.microsoft.com/office/word/2006/wordml" xmlns:wps="http://schemas.microsoft.com/office/word/2010/wordprocessingShape" mc:Ignorable="w14 wp14">
   <w:docDefaults>
     <w:rPrDefault>
       <w:rPr>
@@ -2900,7 +3050,7 @@
     </w:rPrDefault>
     <w:pPrDefault/>
   </w:docDefaults>
-  <w:latentStyles w:defLockedState="0" w:defUIPriority="99" w:defSemiHidden="1" w:defUnhideWhenUsed="1" w:defQFormat="0" w:count="276">
+  <w:latentStyles w:defLockedState="0" w:defUIPriority="99" w:defSemiHidden="1" w:defUnhideWhenUsed="1" w:defQFormat="0" w:count="267">
     <w:lsdException w:name="Normal" w:semiHidden="0" w:uiPriority="0" w:unhideWhenUsed="0" w:qFormat="1"/>
     <w:lsdException w:name="heading 1" w:semiHidden="0" w:uiPriority="9" w:unhideWhenUsed="0" w:qFormat="1"/>
     <w:lsdException w:name="heading 2" w:uiPriority="9" w:qFormat="1"/>
@@ -3039,15 +3189,15 @@
     <w:lsdException w:name="Bibliography" w:uiPriority="37"/>
     <w:lsdException w:name="TOC Heading" w:uiPriority="39" w:qFormat="1"/>
   </w:latentStyles>
-  <w:style w:type="paragraph" w:default="1" w:styleId="Standard">
+  <w:style w:type="paragraph" w:default="1" w:styleId="Normal">
     <w:name w:val="Normal"/>
     <w:qFormat/>
   </w:style>
-  <w:style w:type="paragraph" w:styleId="berschrift1">
+  <w:style w:type="paragraph" w:styleId="Heading1">
     <w:name w:val="heading 1"/>
-    <w:basedOn w:val="Standard"/>
-    <w:next w:val="Standard"/>
-    <w:link w:val="berschrift1Zeichen"/>
+    <w:basedOn w:val="Normal"/>
+    <w:next w:val="Normal"/>
+    <w:link w:val="Heading1Char"/>
     <w:uiPriority w:val="9"/>
     <w:qFormat/>
     <w:rsid w:val="00421BE3"/>
@@ -3066,11 +3216,11 @@
       <w:szCs w:val="32"/>
     </w:rPr>
   </w:style>
-  <w:style w:type="paragraph" w:styleId="berschrift2">
+  <w:style w:type="paragraph" w:styleId="Heading2">
     <w:name w:val="heading 2"/>
-    <w:basedOn w:val="Standard"/>
-    <w:next w:val="Standard"/>
-    <w:link w:val="berschrift2Zeichen"/>
+    <w:basedOn w:val="Normal"/>
+    <w:next w:val="Normal"/>
+    <w:link w:val="Heading2Char"/>
     <w:uiPriority w:val="9"/>
     <w:unhideWhenUsed/>
     <w:qFormat/>
@@ -3090,11 +3240,11 @@
       <w:szCs w:val="26"/>
     </w:rPr>
   </w:style>
-  <w:style w:type="paragraph" w:styleId="berschrift3">
+  <w:style w:type="paragraph" w:styleId="Heading3">
     <w:name w:val="heading 3"/>
-    <w:basedOn w:val="Standard"/>
-    <w:next w:val="Standard"/>
-    <w:link w:val="berschrift3Zeichen"/>
+    <w:basedOn w:val="Normal"/>
+    <w:next w:val="Normal"/>
+    <w:link w:val="Heading3Char"/>
     <w:uiPriority w:val="9"/>
     <w:unhideWhenUsed/>
     <w:qFormat/>
@@ -3112,11 +3262,11 @@
       <w:color w:val="4F81BD" w:themeColor="accent1"/>
     </w:rPr>
   </w:style>
-  <w:style w:type="paragraph" w:styleId="berschrift4">
+  <w:style w:type="paragraph" w:styleId="Heading4">
     <w:name w:val="heading 4"/>
-    <w:basedOn w:val="Standard"/>
-    <w:next w:val="Standard"/>
-    <w:link w:val="berschrift4Zeichen"/>
+    <w:basedOn w:val="Normal"/>
+    <w:next w:val="Normal"/>
+    <w:link w:val="Heading4Char"/>
     <w:uiPriority w:val="9"/>
     <w:unhideWhenUsed/>
     <w:qFormat/>
@@ -3136,12 +3286,13 @@
       <w:color w:val="4F81BD" w:themeColor="accent1"/>
     </w:rPr>
   </w:style>
-  <w:style w:type="character" w:default="1" w:styleId="Absatzstandardschriftart">
+  <w:style w:type="character" w:default="1" w:styleId="DefaultParagraphFont">
     <w:name w:val="Default Paragraph Font"/>
     <w:uiPriority w:val="1"/>
+    <w:semiHidden/>
     <w:unhideWhenUsed/>
   </w:style>
-  <w:style w:type="table" w:default="1" w:styleId="NormaleTabelle">
+  <w:style w:type="table" w:default="1" w:styleId="TableNormal">
     <w:name w:val="Normal Table"/>
     <w:uiPriority w:val="99"/>
     <w:semiHidden/>
@@ -3156,16 +3307,16 @@
       </w:tblCellMar>
     </w:tblPr>
   </w:style>
-  <w:style w:type="numbering" w:default="1" w:styleId="KeineListe">
+  <w:style w:type="numbering" w:default="1" w:styleId="NoList">
     <w:name w:val="No List"/>
     <w:uiPriority w:val="99"/>
     <w:semiHidden/>
     <w:unhideWhenUsed/>
   </w:style>
-  <w:style w:type="paragraph" w:styleId="Sprechblasentext">
+  <w:style w:type="paragraph" w:styleId="BalloonText">
     <w:name w:val="Balloon Text"/>
-    <w:basedOn w:val="Standard"/>
-    <w:link w:val="SprechblasentextZeichen"/>
+    <w:basedOn w:val="Normal"/>
+    <w:link w:val="BalloonTextChar"/>
     <w:uiPriority w:val="99"/>
     <w:semiHidden/>
     <w:unhideWhenUsed/>
@@ -3176,10 +3327,10 @@
       <w:szCs w:val="18"/>
     </w:rPr>
   </w:style>
-  <w:style w:type="character" w:customStyle="1" w:styleId="SprechblasentextZeichen">
-    <w:name w:val="Sprechblasentext Zeichen"/>
-    <w:basedOn w:val="Absatzstandardschriftart"/>
-    <w:link w:val="Sprechblasentext"/>
+  <w:style w:type="character" w:customStyle="1" w:styleId="BalloonTextChar">
+    <w:name w:val="Balloon Text Char"/>
+    <w:basedOn w:val="DefaultParagraphFont"/>
+    <w:link w:val="BalloonText"/>
     <w:uiPriority w:val="99"/>
     <w:semiHidden/>
     <w:rsid w:val="00421BE3"/>
@@ -3189,10 +3340,10 @@
       <w:szCs w:val="18"/>
     </w:rPr>
   </w:style>
-  <w:style w:type="character" w:customStyle="1" w:styleId="berschrift1Zeichen">
-    <w:name w:val="Überschrift 1 Zeichen"/>
-    <w:basedOn w:val="Absatzstandardschriftart"/>
-    <w:link w:val="berschrift1"/>
+  <w:style w:type="character" w:customStyle="1" w:styleId="Heading1Char">
+    <w:name w:val="Heading 1 Char"/>
+    <w:basedOn w:val="DefaultParagraphFont"/>
+    <w:link w:val="Heading1"/>
     <w:uiPriority w:val="9"/>
     <w:rsid w:val="00421BE3"/>
     <w:rPr>
@@ -3204,10 +3355,10 @@
       <w:szCs w:val="32"/>
     </w:rPr>
   </w:style>
-  <w:style w:type="character" w:customStyle="1" w:styleId="berschrift2Zeichen">
-    <w:name w:val="Überschrift 2 Zeichen"/>
-    <w:basedOn w:val="Absatzstandardschriftart"/>
-    <w:link w:val="berschrift2"/>
+  <w:style w:type="character" w:customStyle="1" w:styleId="Heading2Char">
+    <w:name w:val="Heading 2 Char"/>
+    <w:basedOn w:val="DefaultParagraphFont"/>
+    <w:link w:val="Heading2"/>
     <w:uiPriority w:val="9"/>
     <w:rsid w:val="00421BE3"/>
     <w:rPr>
@@ -3219,10 +3370,10 @@
       <w:szCs w:val="26"/>
     </w:rPr>
   </w:style>
-  <w:style w:type="character" w:customStyle="1" w:styleId="berschrift3Zeichen">
-    <w:name w:val="Überschrift 3 Zeichen"/>
-    <w:basedOn w:val="Absatzstandardschriftart"/>
-    <w:link w:val="berschrift3"/>
+  <w:style w:type="character" w:customStyle="1" w:styleId="Heading3Char">
+    <w:name w:val="Heading 3 Char"/>
+    <w:basedOn w:val="DefaultParagraphFont"/>
+    <w:link w:val="Heading3"/>
     <w:uiPriority w:val="9"/>
     <w:rsid w:val="00421BE3"/>
     <w:rPr>
@@ -3232,10 +3383,10 @@
       <w:color w:val="4F81BD" w:themeColor="accent1"/>
     </w:rPr>
   </w:style>
-  <w:style w:type="character" w:customStyle="1" w:styleId="berschrift4Zeichen">
-    <w:name w:val="Überschrift 4 Zeichen"/>
-    <w:basedOn w:val="Absatzstandardschriftart"/>
-    <w:link w:val="berschrift4"/>
+  <w:style w:type="character" w:customStyle="1" w:styleId="Heading4Char">
+    <w:name w:val="Heading 4 Char"/>
+    <w:basedOn w:val="DefaultParagraphFont"/>
+    <w:link w:val="Heading4"/>
     <w:uiPriority w:val="9"/>
     <w:rsid w:val="003361C1"/>
     <w:rPr>
@@ -3247,9 +3398,9 @@
       <w:color w:val="4F81BD" w:themeColor="accent1"/>
     </w:rPr>
   </w:style>
-  <w:style w:type="paragraph" w:styleId="Listenabsatz">
+  <w:style w:type="paragraph" w:styleId="ListParagraph">
     <w:name w:val="List Paragraph"/>
-    <w:basedOn w:val="Standard"/>
+    <w:basedOn w:val="Normal"/>
     <w:uiPriority w:val="34"/>
     <w:qFormat/>
     <w:rsid w:val="00B41178"/>

</xml_diff>